<commit_message>
Added design patterns descriptions
</commit_message>
<xml_diff>
--- a/Documents/COS 214 Task 4 Report.docx
+++ b/Documents/COS 214 Task 4 Report.docx
@@ -1,6 +1,6 @@
 
 <file path=word/document.xml><?xml version="1.0" encoding="utf-8"?>
-<w:document xmlns:wpc="http://schemas.microsoft.com/office/word/2010/wordprocessingCanvas" xmlns:cx="http://schemas.microsoft.com/office/drawing/2014/chartex" xmlns:cx1="http://schemas.microsoft.com/office/drawing/2015/9/8/chartex" xmlns:cx2="http://schemas.microsoft.com/office/drawing/2015/10/21/chartex" xmlns:cx3="http://schemas.microsoft.com/office/drawing/2016/5/9/chartex" xmlns:cx4="http://schemas.microsoft.com/office/drawing/2016/5/10/chartex" xmlns:cx5="http://schemas.microsoft.com/office/drawing/2016/5/11/chartex" xmlns:cx6="http://schemas.microsoft.com/office/drawing/2016/5/12/chartex" xmlns:cx7="http://schemas.microsoft.com/office/drawing/2016/5/13/chartex" xmlns:cx8="http://schemas.microsoft.com/office/drawing/2016/5/14/chartex" xmlns:mc="http://schemas.openxmlformats.org/markup-compatibility/2006" xmlns:aink="http://schemas.microsoft.com/office/drawing/2016/ink" xmlns:am3d="http://schemas.microsoft.com/office/drawing/2017/model3d" xmlns:o="urn:schemas-microsoft-com:office:office" xmlns:oel="http://schemas.microsoft.com/office/2019/extlst" xmlns:r="http://schemas.openxmlformats.org/officeDocument/2006/relationships" xmlns:m="http://schemas.openxmlformats.org/officeDocument/2006/math" xmlns:v="urn:schemas-microsoft-com:vml" xmlns:wp14="http://schemas.microsoft.com/office/word/2010/wordprocessingDrawing" xmlns:wp="http://schemas.openxmlformats.org/drawingml/2006/wordprocessingDrawing" xmlns:w10="urn:schemas-microsoft-com:office:word" xmlns:w="http://schemas.openxmlformats.org/wordprocessingml/2006/main" xmlns:w14="http://schemas.microsoft.com/office/word/2010/wordml" xmlns:w15="http://schemas.microsoft.com/office/word/2012/wordml" xmlns:w16cex="http://schemas.microsoft.com/office/word/2018/wordml/cex" xmlns:w16cid="http://schemas.microsoft.com/office/word/2016/wordml/cid" xmlns:w16="http://schemas.microsoft.com/office/word/2018/wordml" xmlns:w16sdtdh="http://schemas.microsoft.com/office/word/2020/wordml/sdtdatahash" xmlns:w16se="http://schemas.microsoft.com/office/word/2015/wordml/symex" xmlns:wpg="http://schemas.microsoft.com/office/word/2010/wordprocessingGroup" xmlns:wpi="http://schemas.microsoft.com/office/word/2010/wordprocessingInk" xmlns:wne="http://schemas.microsoft.com/office/word/2006/wordml" xmlns:wps="http://schemas.microsoft.com/office/word/2010/wordprocessingShape" mc:Ignorable="w14 w15 w16se w16cid w16 w16cex w16sdtdh wp14">
+<w:document xmlns:wpc="http://schemas.microsoft.com/office/word/2010/wordprocessingCanvas" xmlns:cx="http://schemas.microsoft.com/office/drawing/2014/chartex" xmlns:cx1="http://schemas.microsoft.com/office/drawing/2015/9/8/chartex" xmlns:cx2="http://schemas.microsoft.com/office/drawing/2015/10/21/chartex" xmlns:cx3="http://schemas.microsoft.com/office/drawing/2016/5/9/chartex" xmlns:cx4="http://schemas.microsoft.com/office/drawing/2016/5/10/chartex" xmlns:cx5="http://schemas.microsoft.com/office/drawing/2016/5/11/chartex" xmlns:cx6="http://schemas.microsoft.com/office/drawing/2016/5/12/chartex" xmlns:cx7="http://schemas.microsoft.com/office/drawing/2016/5/13/chartex" xmlns:cx8="http://schemas.microsoft.com/office/drawing/2016/5/14/chartex" xmlns:mc="http://schemas.openxmlformats.org/markup-compatibility/2006" xmlns:aink="http://schemas.microsoft.com/office/drawing/2016/ink" xmlns:am3d="http://schemas.microsoft.com/office/drawing/2017/model3d" xmlns:o="urn:schemas-microsoft-com:office:office" xmlns:r="http://schemas.openxmlformats.org/officeDocument/2006/relationships" xmlns:m="http://schemas.openxmlformats.org/officeDocument/2006/math" xmlns:v="urn:schemas-microsoft-com:vml" xmlns:wp14="http://schemas.microsoft.com/office/word/2010/wordprocessingDrawing" xmlns:wp="http://schemas.openxmlformats.org/drawingml/2006/wordprocessingDrawing" xmlns:w10="urn:schemas-microsoft-com:office:word" xmlns:w="http://schemas.openxmlformats.org/wordprocessingml/2006/main" xmlns:w14="http://schemas.microsoft.com/office/word/2010/wordml" xmlns:w15="http://schemas.microsoft.com/office/word/2012/wordml" xmlns:w16cex="http://schemas.microsoft.com/office/word/2018/wordml/cex" xmlns:w16cid="http://schemas.microsoft.com/office/word/2016/wordml/cid" xmlns:w16="http://schemas.microsoft.com/office/word/2018/wordml" xmlns:w16se="http://schemas.microsoft.com/office/word/2015/wordml/symex" xmlns:wpg="http://schemas.microsoft.com/office/word/2010/wordprocessingGroup" xmlns:wpi="http://schemas.microsoft.com/office/word/2010/wordprocessingInk" xmlns:wne="http://schemas.microsoft.com/office/word/2006/wordml" xmlns:wps="http://schemas.microsoft.com/office/word/2010/wordprocessingShape" mc:Ignorable="w14 w15 w16se w16cid w16 w16cex wp14">
   <w:body>
     <w:p>
       <w:pPr>
@@ -577,6 +577,7 @@
       <w:r>
         <w:rPr>
           <w:rFonts w:ascii="Arial" w:hAnsi="Arial" w:cs="Arial"/>
+          <w:noProof/>
           <w:sz w:val="24"/>
           <w:szCs w:val="24"/>
         </w:rPr>
@@ -884,55 +885,64 @@
           <w:szCs w:val="24"/>
         </w:rPr>
       </w:pPr>
-    </w:p>
-    <w:p>
-      <w:pPr>
-        <w:rPr>
-          <w:rFonts w:ascii="Arial" w:hAnsi="Arial" w:cs="Arial"/>
-          <w:b/>
-          <w:bCs/>
-          <w:sz w:val="24"/>
-          <w:szCs w:val="24"/>
-        </w:rPr>
-      </w:pPr>
-    </w:p>
-    <w:p>
-      <w:pPr>
-        <w:rPr>
-          <w:rFonts w:ascii="Arial" w:hAnsi="Arial" w:cs="Arial"/>
-          <w:b/>
-          <w:bCs/>
-          <w:sz w:val="24"/>
-          <w:szCs w:val="24"/>
-        </w:rPr>
-      </w:pPr>
-    </w:p>
-    <w:p>
-      <w:pPr>
-        <w:rPr>
-          <w:rFonts w:ascii="Arial" w:hAnsi="Arial" w:cs="Arial"/>
-          <w:b/>
-          <w:bCs/>
-          <w:sz w:val="24"/>
-          <w:szCs w:val="24"/>
-        </w:rPr>
-      </w:pPr>
-    </w:p>
-    <w:p>
-      <w:pPr>
-        <w:rPr>
-          <w:rFonts w:ascii="Arial" w:hAnsi="Arial" w:cs="Arial"/>
-          <w:b/>
-          <w:bCs/>
-          <w:sz w:val="24"/>
-          <w:szCs w:val="24"/>
-        </w:rPr>
-      </w:pPr>
-      <w:r>
-        <w:rPr>
-          <w:rFonts w:ascii="Arial" w:hAnsi="Arial" w:cs="Arial"/>
-          <w:b/>
-          <w:bCs/>
+      <w:r>
+        <w:rPr>
+          <w:rFonts w:ascii="Arial" w:hAnsi="Arial" w:cs="Arial"/>
+          <w:sz w:val="24"/>
+          <w:szCs w:val="24"/>
+        </w:rPr>
+        <w:t>Observer is used to notify the waiter of the state of the customer each time it changes.</w:t>
+      </w:r>
+    </w:p>
+    <w:p>
+      <w:pPr>
+        <w:rPr>
+          <w:rFonts w:ascii="Arial" w:hAnsi="Arial" w:cs="Arial"/>
+          <w:b/>
+          <w:bCs/>
+          <w:sz w:val="24"/>
+          <w:szCs w:val="24"/>
+        </w:rPr>
+      </w:pPr>
+    </w:p>
+    <w:p>
+      <w:pPr>
+        <w:rPr>
+          <w:rFonts w:ascii="Arial" w:hAnsi="Arial" w:cs="Arial"/>
+          <w:b/>
+          <w:bCs/>
+          <w:sz w:val="24"/>
+          <w:szCs w:val="24"/>
+        </w:rPr>
+      </w:pPr>
+    </w:p>
+    <w:p>
+      <w:pPr>
+        <w:rPr>
+          <w:rFonts w:ascii="Arial" w:hAnsi="Arial" w:cs="Arial"/>
+          <w:b/>
+          <w:bCs/>
+          <w:sz w:val="24"/>
+          <w:szCs w:val="24"/>
+        </w:rPr>
+      </w:pPr>
+    </w:p>
+    <w:p>
+      <w:pPr>
+        <w:rPr>
+          <w:rFonts w:ascii="Arial" w:hAnsi="Arial" w:cs="Arial"/>
+          <w:b/>
+          <w:bCs/>
+          <w:sz w:val="24"/>
+          <w:szCs w:val="24"/>
+        </w:rPr>
+      </w:pPr>
+      <w:r>
+        <w:rPr>
+          <w:rFonts w:ascii="Arial" w:hAnsi="Arial" w:cs="Arial"/>
+          <w:b/>
+          <w:bCs/>
+          <w:noProof/>
           <w:sz w:val="24"/>
           <w:szCs w:val="24"/>
         </w:rPr>
@@ -1103,54 +1113,70 @@
       <w:pPr>
         <w:rPr>
           <w:rFonts w:ascii="Arial" w:hAnsi="Arial" w:cs="Arial"/>
-          <w:b/>
-          <w:bCs/>
-          <w:sz w:val="24"/>
-          <w:szCs w:val="24"/>
-        </w:rPr>
-      </w:pPr>
-    </w:p>
-    <w:p>
-      <w:pPr>
-        <w:rPr>
-          <w:rFonts w:ascii="Arial" w:hAnsi="Arial" w:cs="Arial"/>
-          <w:b/>
-          <w:bCs/>
-          <w:sz w:val="24"/>
-          <w:szCs w:val="24"/>
-        </w:rPr>
-      </w:pPr>
-    </w:p>
-    <w:p>
-      <w:pPr>
-        <w:rPr>
-          <w:rFonts w:ascii="Arial" w:hAnsi="Arial" w:cs="Arial"/>
-          <w:b/>
-          <w:bCs/>
-          <w:sz w:val="24"/>
-          <w:szCs w:val="24"/>
-        </w:rPr>
-      </w:pPr>
-    </w:p>
-    <w:p>
-      <w:pPr>
-        <w:rPr>
-          <w:rFonts w:ascii="Arial" w:hAnsi="Arial" w:cs="Arial"/>
-          <w:b/>
-          <w:bCs/>
-          <w:sz w:val="24"/>
-          <w:szCs w:val="24"/>
-        </w:rPr>
-      </w:pPr>
-      <w:r>
-        <w:rPr>
-          <w:rFonts w:ascii="Arial" w:hAnsi="Arial" w:cs="Arial"/>
-          <w:b/>
-          <w:bCs/>
-          <w:sz w:val="24"/>
-          <w:szCs w:val="24"/>
-        </w:rPr>
-        <w:lastRenderedPageBreak/>
+          <w:sz w:val="24"/>
+          <w:szCs w:val="24"/>
+        </w:rPr>
+      </w:pPr>
+      <w:r>
+        <w:rPr>
+          <w:rFonts w:ascii="Arial" w:hAnsi="Arial" w:cs="Arial"/>
+          <w:sz w:val="24"/>
+          <w:szCs w:val="24"/>
+        </w:rPr>
+        <w:t>Used by the Waiter to pass the Order created by the Customer to the kitchen (the chefs) to be prepared.</w:t>
+      </w:r>
+    </w:p>
+    <w:p>
+      <w:pPr>
+        <w:rPr>
+          <w:rFonts w:ascii="Arial" w:hAnsi="Arial" w:cs="Arial"/>
+          <w:b/>
+          <w:bCs/>
+          <w:sz w:val="24"/>
+          <w:szCs w:val="24"/>
+        </w:rPr>
+      </w:pPr>
+    </w:p>
+    <w:p>
+      <w:pPr>
+        <w:rPr>
+          <w:rFonts w:ascii="Arial" w:hAnsi="Arial" w:cs="Arial"/>
+          <w:b/>
+          <w:bCs/>
+          <w:sz w:val="24"/>
+          <w:szCs w:val="24"/>
+        </w:rPr>
+      </w:pPr>
+    </w:p>
+    <w:p>
+      <w:pPr>
+        <w:rPr>
+          <w:rFonts w:ascii="Arial" w:hAnsi="Arial" w:cs="Arial"/>
+          <w:b/>
+          <w:bCs/>
+          <w:sz w:val="24"/>
+          <w:szCs w:val="24"/>
+        </w:rPr>
+      </w:pPr>
+    </w:p>
+    <w:p>
+      <w:pPr>
+        <w:rPr>
+          <w:rFonts w:ascii="Arial" w:hAnsi="Arial" w:cs="Arial"/>
+          <w:b/>
+          <w:bCs/>
+          <w:sz w:val="24"/>
+          <w:szCs w:val="24"/>
+        </w:rPr>
+      </w:pPr>
+      <w:r>
+        <w:rPr>
+          <w:rFonts w:ascii="Arial" w:hAnsi="Arial" w:cs="Arial"/>
+          <w:b/>
+          <w:bCs/>
+          <w:sz w:val="24"/>
+          <w:szCs w:val="24"/>
+        </w:rPr>
         <w:t>Decorator</w:t>
       </w:r>
     </w:p>
@@ -1158,8 +1184,6 @@
       <w:pPr>
         <w:rPr>
           <w:rFonts w:ascii="Arial" w:hAnsi="Arial" w:cs="Arial"/>
-          <w:b/>
-          <w:bCs/>
           <w:sz w:val="24"/>
           <w:szCs w:val="24"/>
         </w:rPr>
@@ -1244,6 +1268,23 @@
       <w:pPr>
         <w:rPr>
           <w:rFonts w:ascii="Arial" w:hAnsi="Arial" w:cs="Arial"/>
+          <w:sz w:val="24"/>
+          <w:szCs w:val="24"/>
+        </w:rPr>
+      </w:pPr>
+      <w:r>
+        <w:rPr>
+          <w:rFonts w:ascii="Arial" w:hAnsi="Arial" w:cs="Arial"/>
+          <w:sz w:val="24"/>
+          <w:szCs w:val="24"/>
+        </w:rPr>
+        <w:t>Used to decorate the Basic Dish Object by adding or removing ingredients to/from the dish, also allows special cooking instructions to be added to the dish.</w:t>
+      </w:r>
+    </w:p>
+    <w:p>
+      <w:pPr>
+        <w:rPr>
+          <w:rFonts w:ascii="Arial" w:hAnsi="Arial" w:cs="Arial"/>
           <w:b/>
           <w:bCs/>
           <w:sz w:val="24"/>
@@ -1271,6 +1312,41 @@
           <w:szCs w:val="24"/>
         </w:rPr>
       </w:pPr>
+      <w:r>
+        <w:rPr>
+          <w:rFonts w:ascii="Arial" w:hAnsi="Arial" w:cs="Arial"/>
+          <w:b/>
+          <w:bCs/>
+          <w:sz w:val="24"/>
+          <w:szCs w:val="24"/>
+        </w:rPr>
+        <w:t>PNG HERE</w:t>
+      </w:r>
+    </w:p>
+    <w:p>
+      <w:pPr>
+        <w:rPr>
+          <w:rFonts w:ascii="Arial" w:hAnsi="Arial" w:cs="Arial"/>
+          <w:sz w:val="24"/>
+          <w:szCs w:val="24"/>
+        </w:rPr>
+      </w:pPr>
+      <w:r>
+        <w:rPr>
+          <w:rFonts w:ascii="Arial" w:hAnsi="Arial" w:cs="Arial"/>
+          <w:sz w:val="24"/>
+          <w:szCs w:val="24"/>
+        </w:rPr>
+        <w:t xml:space="preserve">Used to </w:t>
+      </w:r>
+      <w:r>
+        <w:rPr>
+          <w:rFonts w:ascii="Arial" w:hAnsi="Arial" w:cs="Arial"/>
+          <w:sz w:val="24"/>
+          <w:szCs w:val="24"/>
+        </w:rPr>
+        <w:t>save the bills that are created by the customers</w:t>
+      </w:r>
     </w:p>
     <w:p>
       <w:pPr>
@@ -1318,6 +1394,7 @@
         <w:rPr>
           <w:noProof/>
         </w:rPr>
+        <w:lastRenderedPageBreak/>
         <w:drawing>
           <wp:anchor distT="0" distB="0" distL="114300" distR="114300" simplePos="0" relativeHeight="251662336" behindDoc="1" locked="0" layoutInCell="1" allowOverlap="1" wp14:anchorId="3EBA932D" wp14:editId="284EC638">
             <wp:simplePos x="0" y="0"/>
@@ -1408,7 +1485,6 @@
           <w:sz w:val="24"/>
           <w:szCs w:val="24"/>
         </w:rPr>
-        <w:lastRenderedPageBreak/>
         <w:t>Prototype</w:t>
       </w:r>
     </w:p>
@@ -1548,7 +1624,29 @@
           <w:sz w:val="24"/>
           <w:szCs w:val="24"/>
         </w:rPr>
-        <w:t>Chain Of Responsibility</w:t>
+        <w:t xml:space="preserve">Chain </w:t>
+      </w:r>
+      <w:proofErr w:type="gramStart"/>
+      <w:r>
+        <w:rPr>
+          <w:rFonts w:ascii="Arial" w:hAnsi="Arial" w:cs="Arial"/>
+          <w:b/>
+          <w:bCs/>
+          <w:sz w:val="24"/>
+          <w:szCs w:val="24"/>
+        </w:rPr>
+        <w:t>Of</w:t>
+      </w:r>
+      <w:proofErr w:type="gramEnd"/>
+      <w:r>
+        <w:rPr>
+          <w:rFonts w:ascii="Arial" w:hAnsi="Arial" w:cs="Arial"/>
+          <w:b/>
+          <w:bCs/>
+          <w:sz w:val="24"/>
+          <w:szCs w:val="24"/>
+        </w:rPr>
+        <w:t xml:space="preserve"> Responsibility</w:t>
       </w:r>
     </w:p>
     <w:p>
@@ -1565,6 +1663,7 @@
         <w:rPr>
           <w:noProof/>
         </w:rPr>
+        <w:lastRenderedPageBreak/>
         <w:drawing>
           <wp:inline distT="0" distB="0" distL="0" distR="0" wp14:anchorId="2A470AC9" wp14:editId="2BDEF236">
             <wp:extent cx="5731510" cy="2363470"/>
@@ -1625,103 +1724,53 @@
           <w:szCs w:val="24"/>
         </w:rPr>
       </w:pPr>
-    </w:p>
-    <w:p>
-      <w:pPr>
-        <w:rPr>
-          <w:rFonts w:ascii="Arial" w:hAnsi="Arial" w:cs="Arial"/>
-          <w:b/>
-          <w:bCs/>
-          <w:sz w:val="24"/>
-          <w:szCs w:val="24"/>
-        </w:rPr>
-      </w:pPr>
-    </w:p>
-    <w:p>
-      <w:pPr>
-        <w:rPr>
-          <w:rFonts w:ascii="Arial" w:hAnsi="Arial" w:cs="Arial"/>
-          <w:b/>
-          <w:bCs/>
-          <w:sz w:val="24"/>
-          <w:szCs w:val="24"/>
-        </w:rPr>
-      </w:pPr>
-    </w:p>
-    <w:p>
-      <w:pPr>
-        <w:rPr>
-          <w:rFonts w:ascii="Arial" w:hAnsi="Arial" w:cs="Arial"/>
-          <w:b/>
-          <w:bCs/>
-          <w:sz w:val="24"/>
-          <w:szCs w:val="24"/>
-        </w:rPr>
-      </w:pPr>
-    </w:p>
-    <w:p>
-      <w:pPr>
-        <w:rPr>
-          <w:rFonts w:ascii="Arial" w:hAnsi="Arial" w:cs="Arial"/>
-          <w:b/>
-          <w:bCs/>
-          <w:sz w:val="24"/>
-          <w:szCs w:val="24"/>
-        </w:rPr>
-      </w:pPr>
-    </w:p>
-    <w:p>
-      <w:pPr>
-        <w:rPr>
-          <w:rFonts w:ascii="Arial" w:hAnsi="Arial" w:cs="Arial"/>
-          <w:b/>
-          <w:bCs/>
-          <w:sz w:val="24"/>
-          <w:szCs w:val="24"/>
-        </w:rPr>
-      </w:pPr>
-    </w:p>
-    <w:p>
-      <w:pPr>
-        <w:rPr>
-          <w:rFonts w:ascii="Arial" w:hAnsi="Arial" w:cs="Arial"/>
-          <w:b/>
-          <w:bCs/>
-          <w:sz w:val="24"/>
-          <w:szCs w:val="24"/>
-        </w:rPr>
-      </w:pPr>
-    </w:p>
-    <w:p>
-      <w:pPr>
-        <w:rPr>
-          <w:rFonts w:ascii="Arial" w:hAnsi="Arial" w:cs="Arial"/>
-          <w:b/>
-          <w:bCs/>
-          <w:sz w:val="24"/>
-          <w:szCs w:val="24"/>
-        </w:rPr>
-      </w:pPr>
-    </w:p>
-    <w:p>
-      <w:pPr>
-        <w:rPr>
-          <w:rFonts w:ascii="Arial" w:hAnsi="Arial" w:cs="Arial"/>
-          <w:b/>
-          <w:bCs/>
-          <w:sz w:val="24"/>
-          <w:szCs w:val="24"/>
-        </w:rPr>
-      </w:pPr>
-      <w:r>
-        <w:rPr>
-          <w:rFonts w:ascii="Arial" w:hAnsi="Arial" w:cs="Arial"/>
-          <w:b/>
-          <w:bCs/>
-          <w:sz w:val="24"/>
-          <w:szCs w:val="24"/>
-        </w:rPr>
-        <w:lastRenderedPageBreak/>
+      <w:r>
+        <w:rPr>
+          <w:rFonts w:ascii="Arial" w:hAnsi="Arial" w:cs="Arial"/>
+          <w:sz w:val="24"/>
+          <w:szCs w:val="24"/>
+        </w:rPr>
+        <w:t>I</w:t>
+      </w:r>
+      <w:r>
+        <w:rPr>
+          <w:rFonts w:ascii="Arial" w:hAnsi="Arial" w:cs="Arial"/>
+          <w:sz w:val="24"/>
+          <w:szCs w:val="24"/>
+        </w:rPr>
+        <w:t>t facilitates a streamlined process of parsing orders, removing items from inventory, and delivering dishes, ensuring that each chef handles their part without direct dependencies on the order of processing.</w:t>
+      </w:r>
+    </w:p>
+    <w:p>
+      <w:pPr>
+        <w:rPr>
+          <w:rFonts w:ascii="Arial" w:hAnsi="Arial" w:cs="Arial"/>
+          <w:b/>
+          <w:bCs/>
+          <w:sz w:val="24"/>
+          <w:szCs w:val="24"/>
+        </w:rPr>
+      </w:pPr>
+    </w:p>
+    <w:p>
+      <w:pPr>
+        <w:rPr>
+          <w:rFonts w:ascii="Arial" w:hAnsi="Arial" w:cs="Arial"/>
+          <w:b/>
+          <w:bCs/>
+          <w:sz w:val="24"/>
+          <w:szCs w:val="24"/>
+        </w:rPr>
+      </w:pPr>
+      <w:r>
+        <w:rPr>
+          <w:rFonts w:ascii="Arial" w:hAnsi="Arial" w:cs="Arial"/>
+          <w:b/>
+          <w:bCs/>
+          <w:noProof/>
+          <w:sz w:val="24"/>
+          <w:szCs w:val="24"/>
+        </w:rPr>
         <w:drawing>
           <wp:anchor distT="0" distB="0" distL="114300" distR="114300" simplePos="0" relativeHeight="251665408" behindDoc="1" locked="0" layoutInCell="1" allowOverlap="1" wp14:anchorId="4B1DFE06" wp14:editId="0519198F">
             <wp:simplePos x="0" y="0"/>
@@ -1918,17 +1967,36 @@
       <w:pPr>
         <w:rPr>
           <w:rFonts w:ascii="Arial" w:hAnsi="Arial" w:cs="Arial"/>
-          <w:b/>
-          <w:bCs/>
-          <w:sz w:val="24"/>
-          <w:szCs w:val="24"/>
-        </w:rPr>
-      </w:pPr>
-    </w:p>
-    <w:p>
-      <w:pPr>
-        <w:rPr>
-          <w:rFonts w:ascii="Arial" w:hAnsi="Arial" w:cs="Arial"/>
+          <w:sz w:val="24"/>
+          <w:szCs w:val="24"/>
+        </w:rPr>
+      </w:pPr>
+      <w:r>
+        <w:rPr>
+          <w:rFonts w:ascii="Arial" w:hAnsi="Arial" w:cs="Arial"/>
+          <w:sz w:val="24"/>
+          <w:szCs w:val="24"/>
+        </w:rPr>
+        <w:t>Allows us to define two algorithms that are interchangeable for the Meat chef to choose from depending on what the Order looks like.</w:t>
+      </w:r>
+    </w:p>
+    <w:p>
+      <w:pPr>
+        <w:rPr>
+          <w:rFonts w:ascii="Arial" w:hAnsi="Arial" w:cs="Arial"/>
+          <w:b/>
+          <w:bCs/>
+          <w:sz w:val="24"/>
+          <w:szCs w:val="24"/>
+        </w:rPr>
+      </w:pPr>
+    </w:p>
+    <w:p>
+      <w:pPr>
+        <w:rPr>
+          <w:rFonts w:ascii="Arial" w:hAnsi="Arial" w:cs="Arial"/>
+          <w:b/>
+          <w:bCs/>
           <w:sz w:val="24"/>
           <w:szCs w:val="24"/>
         </w:rPr>
@@ -1956,6 +2024,7 @@
         <w:rPr>
           <w:noProof/>
         </w:rPr>
+        <w:lastRenderedPageBreak/>
         <w:drawing>
           <wp:anchor distT="0" distB="0" distL="114300" distR="114300" simplePos="0" relativeHeight="251666432" behindDoc="1" locked="0" layoutInCell="1" allowOverlap="1" wp14:anchorId="50054090" wp14:editId="4B3E3EDD">
             <wp:simplePos x="0" y="0"/>
@@ -2032,6 +2101,355 @@
       <w:pPr>
         <w:rPr>
           <w:rFonts w:ascii="Arial" w:hAnsi="Arial" w:cs="Arial"/>
+          <w:sz w:val="24"/>
+          <w:szCs w:val="24"/>
+        </w:rPr>
+      </w:pPr>
+      <w:r>
+        <w:rPr>
+          <w:rFonts w:ascii="Arial" w:hAnsi="Arial" w:cs="Arial"/>
+          <w:sz w:val="24"/>
+          <w:szCs w:val="24"/>
+        </w:rPr>
+        <w:t>Solved the issue of having more than one Inventory object. To ensure only one Inventory object is created, Singleton is used.</w:t>
+      </w:r>
+    </w:p>
+    <w:p>
+      <w:pPr>
+        <w:rPr>
+          <w:rFonts w:ascii="Arial" w:hAnsi="Arial" w:cs="Arial"/>
+          <w:sz w:val="24"/>
+          <w:szCs w:val="24"/>
+        </w:rPr>
+      </w:pPr>
+    </w:p>
+    <w:p>
+      <w:pPr>
+        <w:rPr>
+          <w:rFonts w:ascii="Arial" w:hAnsi="Arial" w:cs="Arial"/>
+          <w:sz w:val="24"/>
+          <w:szCs w:val="24"/>
+        </w:rPr>
+      </w:pPr>
+    </w:p>
+    <w:p>
+      <w:pPr>
+        <w:rPr>
+          <w:rFonts w:ascii="Arial" w:hAnsi="Arial" w:cs="Arial"/>
+          <w:b/>
+          <w:bCs/>
+          <w:sz w:val="24"/>
+          <w:szCs w:val="24"/>
+        </w:rPr>
+      </w:pPr>
+      <w:r>
+        <w:rPr>
+          <w:rFonts w:ascii="Arial" w:hAnsi="Arial" w:cs="Arial"/>
+          <w:b/>
+          <w:bCs/>
+          <w:sz w:val="24"/>
+          <w:szCs w:val="24"/>
+        </w:rPr>
+        <w:t>Task 4.</w:t>
+      </w:r>
+      <w:r>
+        <w:rPr>
+          <w:rFonts w:ascii="Arial" w:hAnsi="Arial" w:cs="Arial"/>
+          <w:b/>
+          <w:bCs/>
+          <w:sz w:val="24"/>
+          <w:szCs w:val="24"/>
+        </w:rPr>
+        <w:t>4</w:t>
+      </w:r>
+      <w:r>
+        <w:rPr>
+          <w:rFonts w:ascii="Arial" w:hAnsi="Arial" w:cs="Arial"/>
+          <w:b/>
+          <w:bCs/>
+          <w:sz w:val="24"/>
+          <w:szCs w:val="24"/>
+        </w:rPr>
+        <w:t xml:space="preserve"> - </w:t>
+      </w:r>
+      <w:proofErr w:type="gramStart"/>
+      <w:r>
+        <w:rPr>
+          <w:rFonts w:ascii="Arial" w:hAnsi="Arial" w:cs="Arial"/>
+          <w:b/>
+          <w:bCs/>
+          <w:sz w:val="24"/>
+          <w:szCs w:val="24"/>
+        </w:rPr>
+        <w:t>Any and all</w:t>
+      </w:r>
+      <w:proofErr w:type="gramEnd"/>
+      <w:r>
+        <w:rPr>
+          <w:rFonts w:ascii="Arial" w:hAnsi="Arial" w:cs="Arial"/>
+          <w:b/>
+          <w:bCs/>
+          <w:sz w:val="24"/>
+          <w:szCs w:val="24"/>
+        </w:rPr>
+        <w:t xml:space="preserve"> assumptions, alterations, and design decisions</w:t>
+      </w:r>
+    </w:p>
+    <w:p>
+      <w:pPr>
+        <w:rPr>
+          <w:rFonts w:ascii="Arial" w:hAnsi="Arial" w:cs="Arial"/>
+          <w:b/>
+          <w:bCs/>
+          <w:sz w:val="24"/>
+          <w:szCs w:val="24"/>
+        </w:rPr>
+      </w:pPr>
+    </w:p>
+    <w:p>
+      <w:pPr>
+        <w:rPr>
+          <w:rFonts w:ascii="Arial" w:hAnsi="Arial" w:cs="Arial"/>
+          <w:b/>
+          <w:bCs/>
+          <w:sz w:val="24"/>
+          <w:szCs w:val="24"/>
+        </w:rPr>
+      </w:pPr>
+      <w:r>
+        <w:rPr>
+          <w:rFonts w:ascii="Arial" w:hAnsi="Arial" w:cs="Arial"/>
+          <w:b/>
+          <w:bCs/>
+          <w:sz w:val="24"/>
+          <w:szCs w:val="24"/>
+        </w:rPr>
+        <w:t>A</w:t>
+      </w:r>
+      <w:r>
+        <w:rPr>
+          <w:rFonts w:ascii="Arial" w:hAnsi="Arial" w:cs="Arial"/>
+          <w:b/>
+          <w:bCs/>
+          <w:sz w:val="24"/>
+          <w:szCs w:val="24"/>
+        </w:rPr>
+        <w:t>ssumptions</w:t>
+      </w:r>
+      <w:r>
+        <w:rPr>
+          <w:rFonts w:ascii="Arial" w:hAnsi="Arial" w:cs="Arial"/>
+          <w:b/>
+          <w:bCs/>
+          <w:sz w:val="24"/>
+          <w:szCs w:val="24"/>
+        </w:rPr>
+        <w:t>:</w:t>
+      </w:r>
+    </w:p>
+    <w:p>
+      <w:pPr>
+        <w:rPr>
+          <w:rFonts w:ascii="Arial" w:hAnsi="Arial" w:cs="Arial"/>
+          <w:b/>
+          <w:bCs/>
+          <w:sz w:val="24"/>
+          <w:szCs w:val="24"/>
+        </w:rPr>
+      </w:pPr>
+    </w:p>
+    <w:p>
+      <w:pPr>
+        <w:rPr>
+          <w:rFonts w:ascii="Arial" w:hAnsi="Arial" w:cs="Arial"/>
+          <w:b/>
+          <w:bCs/>
+          <w:sz w:val="24"/>
+          <w:szCs w:val="24"/>
+        </w:rPr>
+      </w:pPr>
+      <w:r>
+        <w:rPr>
+          <w:rFonts w:ascii="Arial" w:hAnsi="Arial" w:cs="Arial"/>
+          <w:b/>
+          <w:bCs/>
+          <w:sz w:val="24"/>
+          <w:szCs w:val="24"/>
+        </w:rPr>
+        <w:t>A</w:t>
+      </w:r>
+      <w:r>
+        <w:rPr>
+          <w:rFonts w:ascii="Arial" w:hAnsi="Arial" w:cs="Arial"/>
+          <w:b/>
+          <w:bCs/>
+          <w:sz w:val="24"/>
+          <w:szCs w:val="24"/>
+        </w:rPr>
+        <w:t>lterations</w:t>
+      </w:r>
+      <w:r>
+        <w:rPr>
+          <w:rFonts w:ascii="Arial" w:hAnsi="Arial" w:cs="Arial"/>
+          <w:b/>
+          <w:bCs/>
+          <w:sz w:val="24"/>
+          <w:szCs w:val="24"/>
+        </w:rPr>
+        <w:t>:</w:t>
+      </w:r>
+    </w:p>
+    <w:p>
+      <w:pPr>
+        <w:rPr>
+          <w:rFonts w:ascii="Arial" w:hAnsi="Arial" w:cs="Arial"/>
+          <w:b/>
+          <w:bCs/>
+          <w:sz w:val="24"/>
+          <w:szCs w:val="24"/>
+        </w:rPr>
+      </w:pPr>
+    </w:p>
+    <w:p>
+      <w:pPr>
+        <w:rPr>
+          <w:rFonts w:ascii="Arial" w:hAnsi="Arial" w:cs="Arial"/>
+          <w:b/>
+          <w:bCs/>
+          <w:sz w:val="24"/>
+          <w:szCs w:val="24"/>
+        </w:rPr>
+      </w:pPr>
+      <w:r>
+        <w:rPr>
+          <w:rFonts w:ascii="Arial" w:hAnsi="Arial" w:cs="Arial"/>
+          <w:b/>
+          <w:bCs/>
+          <w:sz w:val="24"/>
+          <w:szCs w:val="24"/>
+        </w:rPr>
+        <w:t>D</w:t>
+      </w:r>
+      <w:r>
+        <w:rPr>
+          <w:rFonts w:ascii="Arial" w:hAnsi="Arial" w:cs="Arial"/>
+          <w:b/>
+          <w:bCs/>
+          <w:sz w:val="24"/>
+          <w:szCs w:val="24"/>
+        </w:rPr>
+        <w:t>esign decisions</w:t>
+      </w:r>
+      <w:r>
+        <w:rPr>
+          <w:rFonts w:ascii="Arial" w:hAnsi="Arial" w:cs="Arial"/>
+          <w:b/>
+          <w:bCs/>
+          <w:sz w:val="24"/>
+          <w:szCs w:val="24"/>
+        </w:rPr>
+        <w:t>:</w:t>
+      </w:r>
+    </w:p>
+    <w:p>
+      <w:pPr>
+        <w:rPr>
+          <w:rFonts w:ascii="Arial" w:hAnsi="Arial" w:cs="Arial"/>
+          <w:b/>
+          <w:bCs/>
+          <w:sz w:val="24"/>
+          <w:szCs w:val="24"/>
+        </w:rPr>
+      </w:pPr>
+    </w:p>
+    <w:p>
+      <w:pPr>
+        <w:rPr>
+          <w:rFonts w:ascii="Arial" w:hAnsi="Arial" w:cs="Arial"/>
+          <w:b/>
+          <w:bCs/>
+          <w:sz w:val="24"/>
+          <w:szCs w:val="24"/>
+        </w:rPr>
+      </w:pPr>
+    </w:p>
+    <w:p>
+      <w:pPr>
+        <w:rPr>
+          <w:rFonts w:ascii="Arial" w:hAnsi="Arial" w:cs="Arial"/>
+          <w:b/>
+          <w:bCs/>
+          <w:sz w:val="24"/>
+          <w:szCs w:val="24"/>
+        </w:rPr>
+      </w:pPr>
+    </w:p>
+    <w:p>
+      <w:pPr>
+        <w:rPr>
+          <w:rFonts w:ascii="Arial" w:hAnsi="Arial" w:cs="Arial"/>
+          <w:b/>
+          <w:bCs/>
+          <w:sz w:val="24"/>
+          <w:szCs w:val="24"/>
+        </w:rPr>
+      </w:pPr>
+    </w:p>
+    <w:p>
+      <w:pPr>
+        <w:rPr>
+          <w:rFonts w:ascii="Arial" w:hAnsi="Arial" w:cs="Arial"/>
+          <w:b/>
+          <w:bCs/>
+          <w:sz w:val="24"/>
+          <w:szCs w:val="24"/>
+        </w:rPr>
+      </w:pPr>
+      <w:r>
+        <w:rPr>
+          <w:rFonts w:ascii="Arial" w:hAnsi="Arial" w:cs="Arial"/>
+          <w:b/>
+          <w:bCs/>
+          <w:sz w:val="24"/>
+          <w:szCs w:val="24"/>
+        </w:rPr>
+        <w:t>Task 4.</w:t>
+      </w:r>
+      <w:r>
+        <w:rPr>
+          <w:rFonts w:ascii="Arial" w:hAnsi="Arial" w:cs="Arial"/>
+          <w:b/>
+          <w:bCs/>
+          <w:sz w:val="24"/>
+          <w:szCs w:val="24"/>
+        </w:rPr>
+        <w:t>5</w:t>
+      </w:r>
+      <w:r>
+        <w:rPr>
+          <w:rFonts w:ascii="Arial" w:hAnsi="Arial" w:cs="Arial"/>
+          <w:b/>
+          <w:bCs/>
+          <w:sz w:val="24"/>
+          <w:szCs w:val="24"/>
+        </w:rPr>
+        <w:t xml:space="preserve"> - </w:t>
+      </w:r>
+      <w:r>
+        <w:rPr>
+          <w:rFonts w:ascii="Arial" w:hAnsi="Arial" w:cs="Arial"/>
+          <w:b/>
+          <w:bCs/>
+          <w:sz w:val="24"/>
+          <w:szCs w:val="24"/>
+        </w:rPr>
+        <w:t>UML diagrams in support of the text presented in the report</w:t>
+      </w:r>
+    </w:p>
+    <w:p>
+      <w:pPr>
+        <w:rPr>
+          <w:rFonts w:ascii="Arial" w:hAnsi="Arial" w:cs="Arial"/>
           <w:b/>
           <w:bCs/>
           <w:sz w:val="24"/>
@@ -2050,7 +2468,7 @@
 </file>
 
 <file path=word/numbering.xml><?xml version="1.0" encoding="utf-8"?>
-<w:numbering xmlns:wpc="http://schemas.microsoft.com/office/word/2010/wordprocessingCanvas" xmlns:cx="http://schemas.microsoft.com/office/drawing/2014/chartex" xmlns:cx1="http://schemas.microsoft.com/office/drawing/2015/9/8/chartex" xmlns:cx2="http://schemas.microsoft.com/office/drawing/2015/10/21/chartex" xmlns:cx3="http://schemas.microsoft.com/office/drawing/2016/5/9/chartex" xmlns:cx4="http://schemas.microsoft.com/office/drawing/2016/5/10/chartex" xmlns:cx5="http://schemas.microsoft.com/office/drawing/2016/5/11/chartex" xmlns:cx6="http://schemas.microsoft.com/office/drawing/2016/5/12/chartex" xmlns:cx7="http://schemas.microsoft.com/office/drawing/2016/5/13/chartex" xmlns:cx8="http://schemas.microsoft.com/office/drawing/2016/5/14/chartex" xmlns:mc="http://schemas.openxmlformats.org/markup-compatibility/2006" xmlns:aink="http://schemas.microsoft.com/office/drawing/2016/ink" xmlns:am3d="http://schemas.microsoft.com/office/drawing/2017/model3d" xmlns:o="urn:schemas-microsoft-com:office:office" xmlns:oel="http://schemas.microsoft.com/office/2019/extlst" xmlns:r="http://schemas.openxmlformats.org/officeDocument/2006/relationships" xmlns:m="http://schemas.openxmlformats.org/officeDocument/2006/math" xmlns:v="urn:schemas-microsoft-com:vml" xmlns:wp14="http://schemas.microsoft.com/office/word/2010/wordprocessingDrawing" xmlns:wp="http://schemas.openxmlformats.org/drawingml/2006/wordprocessingDrawing" xmlns:w10="urn:schemas-microsoft-com:office:word" xmlns:w="http://schemas.openxmlformats.org/wordprocessingml/2006/main" xmlns:w14="http://schemas.microsoft.com/office/word/2010/wordml" xmlns:w15="http://schemas.microsoft.com/office/word/2012/wordml" xmlns:w16cex="http://schemas.microsoft.com/office/word/2018/wordml/cex" xmlns:w16cid="http://schemas.microsoft.com/office/word/2016/wordml/cid" xmlns:w16="http://schemas.microsoft.com/office/word/2018/wordml" xmlns:w16sdtdh="http://schemas.microsoft.com/office/word/2020/wordml/sdtdatahash" xmlns:w16se="http://schemas.microsoft.com/office/word/2015/wordml/symex" xmlns:wpg="http://schemas.microsoft.com/office/word/2010/wordprocessingGroup" xmlns:wpi="http://schemas.microsoft.com/office/word/2010/wordprocessingInk" xmlns:wne="http://schemas.microsoft.com/office/word/2006/wordml" xmlns:wps="http://schemas.microsoft.com/office/word/2010/wordprocessingShape" mc:Ignorable="w14 w15 w16se w16cid w16 w16cex w16sdtdh wp14">
+<w:numbering xmlns:wpc="http://schemas.microsoft.com/office/word/2010/wordprocessingCanvas" xmlns:cx="http://schemas.microsoft.com/office/drawing/2014/chartex" xmlns:cx1="http://schemas.microsoft.com/office/drawing/2015/9/8/chartex" xmlns:cx2="http://schemas.microsoft.com/office/drawing/2015/10/21/chartex" xmlns:cx3="http://schemas.microsoft.com/office/drawing/2016/5/9/chartex" xmlns:cx4="http://schemas.microsoft.com/office/drawing/2016/5/10/chartex" xmlns:cx5="http://schemas.microsoft.com/office/drawing/2016/5/11/chartex" xmlns:cx6="http://schemas.microsoft.com/office/drawing/2016/5/12/chartex" xmlns:cx7="http://schemas.microsoft.com/office/drawing/2016/5/13/chartex" xmlns:cx8="http://schemas.microsoft.com/office/drawing/2016/5/14/chartex" xmlns:mc="http://schemas.openxmlformats.org/markup-compatibility/2006" xmlns:aink="http://schemas.microsoft.com/office/drawing/2016/ink" xmlns:am3d="http://schemas.microsoft.com/office/drawing/2017/model3d" xmlns:o="urn:schemas-microsoft-com:office:office" xmlns:r="http://schemas.openxmlformats.org/officeDocument/2006/relationships" xmlns:m="http://schemas.openxmlformats.org/officeDocument/2006/math" xmlns:v="urn:schemas-microsoft-com:vml" xmlns:wp14="http://schemas.microsoft.com/office/word/2010/wordprocessingDrawing" xmlns:wp="http://schemas.openxmlformats.org/drawingml/2006/wordprocessingDrawing" xmlns:w10="urn:schemas-microsoft-com:office:word" xmlns:w="http://schemas.openxmlformats.org/wordprocessingml/2006/main" xmlns:w14="http://schemas.microsoft.com/office/word/2010/wordml" xmlns:w15="http://schemas.microsoft.com/office/word/2012/wordml" xmlns:w16cex="http://schemas.microsoft.com/office/word/2018/wordml/cex" xmlns:w16cid="http://schemas.microsoft.com/office/word/2016/wordml/cid" xmlns:w16="http://schemas.microsoft.com/office/word/2018/wordml" xmlns:w16se="http://schemas.microsoft.com/office/word/2015/wordml/symex" xmlns:wpg="http://schemas.microsoft.com/office/word/2010/wordprocessingGroup" xmlns:wpi="http://schemas.microsoft.com/office/word/2010/wordprocessingInk" xmlns:wne="http://schemas.microsoft.com/office/word/2006/wordml" xmlns:wps="http://schemas.microsoft.com/office/word/2010/wordprocessingShape" mc:Ignorable="w14 w15 w16se w16cid w16 w16cex wp14">
   <w:abstractNum w:abstractNumId="0" w15:restartNumberingAfterBreak="0">
     <w:nsid w:val="4B4E27BD"/>
     <w:multiLevelType w:val="hybridMultilevel"/>
@@ -2370,13 +2788,13 @@
       </w:pPr>
     </w:lvl>
   </w:abstractNum>
-  <w:num w:numId="1" w16cid:durableId="1508330990">
+  <w:num w:numId="1">
     <w:abstractNumId w:val="1"/>
   </w:num>
-  <w:num w:numId="2" w16cid:durableId="1908152448">
+  <w:num w:numId="2">
     <w:abstractNumId w:val="2"/>
   </w:num>
-  <w:num w:numId="3" w16cid:durableId="1895844780">
+  <w:num w:numId="3">
     <w:abstractNumId w:val="0"/>
     <w:lvlOverride w:ilvl="0">
       <w:startOverride w:val="1"/>
@@ -2410,7 +2828,7 @@
 </file>
 
 <file path=word/styles.xml><?xml version="1.0" encoding="utf-8"?>
-<w:styles xmlns:mc="http://schemas.openxmlformats.org/markup-compatibility/2006" xmlns:r="http://schemas.openxmlformats.org/officeDocument/2006/relationships" xmlns:w="http://schemas.openxmlformats.org/wordprocessingml/2006/main" xmlns:w14="http://schemas.microsoft.com/office/word/2010/wordml" xmlns:w15="http://schemas.microsoft.com/office/word/2012/wordml" xmlns:w16cex="http://schemas.microsoft.com/office/word/2018/wordml/cex" xmlns:w16cid="http://schemas.microsoft.com/office/word/2016/wordml/cid" xmlns:w16="http://schemas.microsoft.com/office/word/2018/wordml" xmlns:w16sdtdh="http://schemas.microsoft.com/office/word/2020/wordml/sdtdatahash" xmlns:w16se="http://schemas.microsoft.com/office/word/2015/wordml/symex" mc:Ignorable="w14 w15 w16se w16cid w16 w16cex w16sdtdh">
+<w:styles xmlns:mc="http://schemas.openxmlformats.org/markup-compatibility/2006" xmlns:r="http://schemas.openxmlformats.org/officeDocument/2006/relationships" xmlns:w="http://schemas.openxmlformats.org/wordprocessingml/2006/main" xmlns:w14="http://schemas.microsoft.com/office/word/2010/wordml" xmlns:w15="http://schemas.microsoft.com/office/word/2012/wordml" xmlns:w16cex="http://schemas.microsoft.com/office/word/2018/wordml/cex" xmlns:w16cid="http://schemas.microsoft.com/office/word/2016/wordml/cid" xmlns:w16="http://schemas.microsoft.com/office/word/2018/wordml" xmlns:w16se="http://schemas.microsoft.com/office/word/2015/wordml/symex" mc:Ignorable="w14 w15 w16se w16cid w16 w16cex">
   <w:docDefaults>
     <w:rPrDefault>
       <w:rPr>
@@ -2809,11 +3227,12 @@
   <w:style w:type="paragraph" w:default="1" w:styleId="Normal">
     <w:name w:val="Normal"/>
     <w:qFormat/>
-    <w:rsid w:val="009B3369"/>
+    <w:rsid w:val="009B5A5F"/>
   </w:style>
   <w:style w:type="character" w:default="1" w:styleId="DefaultParagraphFont">
     <w:name w:val="Default Paragraph Font"/>
     <w:uiPriority w:val="1"/>
+    <w:semiHidden/>
     <w:unhideWhenUsed/>
   </w:style>
   <w:style w:type="table" w:default="1" w:styleId="TableNormal">

</xml_diff>

<commit_message>
Added prototype, iterator and image for memento
</commit_message>
<xml_diff>
--- a/Documents/COS 214 Task 4 Report.docx
+++ b/Documents/COS 214 Task 4 Report.docx
@@ -577,6 +577,7 @@
       <w:r>
         <w:rPr>
           <w:rFonts w:ascii="Arial" w:hAnsi="Arial" w:cs="Arial"/>
+          <w:noProof/>
           <w:sz w:val="24"/>
           <w:szCs w:val="24"/>
         </w:rPr>
@@ -1004,6 +1005,7 @@
           <w:rFonts w:ascii="Arial" w:hAnsi="Arial" w:cs="Arial"/>
           <w:b/>
           <w:bCs/>
+          <w:noProof/>
           <w:sz w:val="24"/>
           <w:szCs w:val="24"/>
         </w:rPr>
@@ -1746,6 +1748,85 @@
           <w:szCs w:val="24"/>
         </w:rPr>
         <w:lastRenderedPageBreak/>
+        <w:drawing>
+          <wp:anchor distT="0" distB="0" distL="114300" distR="114300" simplePos="0" relativeHeight="251669504" behindDoc="1" locked="0" layoutInCell="1" allowOverlap="1" wp14:anchorId="55672330" wp14:editId="46816884">
+            <wp:simplePos x="0" y="0"/>
+            <wp:positionH relativeFrom="margin">
+              <wp:align>center</wp:align>
+            </wp:positionH>
+            <wp:positionV relativeFrom="paragraph">
+              <wp:posOffset>353227</wp:posOffset>
+            </wp:positionV>
+            <wp:extent cx="7020560" cy="3114040"/>
+            <wp:effectExtent l="0" t="0" r="8890" b="0"/>
+            <wp:wrapTight wrapText="bothSides">
+              <wp:wrapPolygon edited="0">
+                <wp:start x="0" y="0"/>
+                <wp:lineTo x="0" y="21406"/>
+                <wp:lineTo x="21569" y="21406"/>
+                <wp:lineTo x="21569" y="0"/>
+                <wp:lineTo x="0" y="0"/>
+              </wp:wrapPolygon>
+            </wp:wrapTight>
+            <wp:docPr id="1541104868" name="Picture 1"/>
+            <wp:cNvGraphicFramePr>
+              <a:graphicFrameLocks xmlns:a="http://schemas.openxmlformats.org/drawingml/2006/main" noChangeAspect="1"/>
+            </wp:cNvGraphicFramePr>
+            <a:graphic xmlns:a="http://schemas.openxmlformats.org/drawingml/2006/main">
+              <a:graphicData uri="http://schemas.openxmlformats.org/drawingml/2006/picture">
+                <pic:pic xmlns:pic="http://schemas.openxmlformats.org/drawingml/2006/picture">
+                  <pic:nvPicPr>
+                    <pic:cNvPr id="1541104868" name=""/>
+                    <pic:cNvPicPr/>
+                  </pic:nvPicPr>
+                  <pic:blipFill rotWithShape="1">
+                    <a:blip r:embed="rId9">
+                      <a:extLst>
+                        <a:ext uri="{28A0092B-C50C-407E-A947-70E740481C1C}">
+                          <a14:useLocalDpi xmlns:a14="http://schemas.microsoft.com/office/drawing/2010/main" val="0"/>
+                        </a:ext>
+                      </a:extLst>
+                    </a:blip>
+                    <a:srcRect l="1503"/>
+                    <a:stretch/>
+                  </pic:blipFill>
+                  <pic:spPr bwMode="auto">
+                    <a:xfrm>
+                      <a:off x="0" y="0"/>
+                      <a:ext cx="7020560" cy="3114040"/>
+                    </a:xfrm>
+                    <a:prstGeom prst="rect">
+                      <a:avLst/>
+                    </a:prstGeom>
+                    <a:ln>
+                      <a:noFill/>
+                    </a:ln>
+                    <a:extLst>
+                      <a:ext uri="{53640926-AAD7-44D8-BBD7-CCE9431645EC}">
+                        <a14:shadowObscured xmlns:a14="http://schemas.microsoft.com/office/drawing/2010/main"/>
+                      </a:ext>
+                    </a:extLst>
+                  </pic:spPr>
+                </pic:pic>
+              </a:graphicData>
+            </a:graphic>
+            <wp14:sizeRelH relativeFrom="margin">
+              <wp14:pctWidth>0</wp14:pctWidth>
+            </wp14:sizeRelH>
+            <wp14:sizeRelV relativeFrom="margin">
+              <wp14:pctHeight>0</wp14:pctHeight>
+            </wp14:sizeRelV>
+          </wp:anchor>
+        </w:drawing>
+      </w:r>
+      <w:r>
+        <w:rPr>
+          <w:rFonts w:ascii="Arial" w:hAnsi="Arial" w:cs="Arial"/>
+          <w:b/>
+          <w:bCs/>
+          <w:sz w:val="24"/>
+          <w:szCs w:val="24"/>
+        </w:rPr>
         <w:t>Memento</w:t>
       </w:r>
     </w:p>
@@ -1759,27 +1840,6 @@
           <w:szCs w:val="24"/>
         </w:rPr>
       </w:pPr>
-    </w:p>
-    <w:p>
-      <w:pPr>
-        <w:rPr>
-          <w:rFonts w:ascii="Arial" w:hAnsi="Arial" w:cs="Arial"/>
-          <w:b/>
-          <w:bCs/>
-          <w:sz w:val="56"/>
-          <w:szCs w:val="56"/>
-        </w:rPr>
-      </w:pPr>
-      <w:r>
-        <w:rPr>
-          <w:rFonts w:ascii="Arial" w:hAnsi="Arial" w:cs="Arial"/>
-          <w:b/>
-          <w:bCs/>
-          <w:sz w:val="56"/>
-          <w:szCs w:val="56"/>
-        </w:rPr>
-        <w:t>Missing an Image for memento</w:t>
-      </w:r>
     </w:p>
     <w:p>
       <w:pPr>
@@ -2048,7 +2108,6 @@
           <w:sz w:val="24"/>
           <w:szCs w:val="24"/>
         </w:rPr>
-        <w:lastRenderedPageBreak/>
         <w:t>Composite</w:t>
       </w:r>
     </w:p>
@@ -2100,7 +2159,7 @@
                     </pic:cNvPicPr>
                   </pic:nvPicPr>
                   <pic:blipFill>
-                    <a:blip r:embed="rId9">
+                    <a:blip r:embed="rId10">
                       <a:extLst>
                         <a:ext uri="{28A0092B-C50C-407E-A947-70E740481C1C}">
                           <a14:useLocalDpi xmlns:a14="http://schemas.microsoft.com/office/drawing/2010/main" val="0"/>
@@ -2180,158 +2239,586 @@
           <w:szCs w:val="24"/>
         </w:rPr>
       </w:pPr>
-    </w:p>
-    <w:p>
-      <w:pPr>
-        <w:rPr>
-          <w:rFonts w:ascii="Arial" w:hAnsi="Arial" w:cs="Arial"/>
-          <w:b/>
-          <w:bCs/>
-          <w:sz w:val="24"/>
-          <w:szCs w:val="24"/>
-        </w:rPr>
-      </w:pPr>
-    </w:p>
-    <w:p>
-      <w:pPr>
-        <w:rPr>
-          <w:rFonts w:ascii="Arial" w:hAnsi="Arial" w:cs="Arial"/>
-          <w:b/>
-          <w:bCs/>
-          <w:sz w:val="24"/>
-          <w:szCs w:val="24"/>
-        </w:rPr>
-      </w:pPr>
-    </w:p>
-    <w:p>
-      <w:pPr>
-        <w:rPr>
-          <w:rFonts w:ascii="Arial" w:hAnsi="Arial" w:cs="Arial"/>
-          <w:b/>
-          <w:bCs/>
-          <w:sz w:val="24"/>
-          <w:szCs w:val="24"/>
-        </w:rPr>
-      </w:pPr>
-    </w:p>
-    <w:p>
-      <w:pPr>
-        <w:rPr>
-          <w:rFonts w:ascii="Arial" w:hAnsi="Arial" w:cs="Arial"/>
-          <w:b/>
-          <w:bCs/>
-          <w:sz w:val="24"/>
-          <w:szCs w:val="24"/>
-        </w:rPr>
-      </w:pPr>
-    </w:p>
-    <w:p>
-      <w:pPr>
-        <w:rPr>
-          <w:rFonts w:ascii="Arial" w:hAnsi="Arial" w:cs="Arial"/>
-          <w:b/>
-          <w:bCs/>
-          <w:sz w:val="24"/>
-          <w:szCs w:val="24"/>
-        </w:rPr>
-      </w:pPr>
-    </w:p>
-    <w:p>
-      <w:pPr>
-        <w:rPr>
-          <w:rFonts w:ascii="Arial" w:hAnsi="Arial" w:cs="Arial"/>
-          <w:b/>
-          <w:bCs/>
-          <w:sz w:val="24"/>
-          <w:szCs w:val="24"/>
-        </w:rPr>
-      </w:pPr>
-    </w:p>
-    <w:p>
-      <w:pPr>
-        <w:rPr>
-          <w:rFonts w:ascii="Arial" w:hAnsi="Arial" w:cs="Arial"/>
-          <w:b/>
-          <w:bCs/>
-          <w:sz w:val="24"/>
-          <w:szCs w:val="24"/>
-        </w:rPr>
-      </w:pPr>
-    </w:p>
-    <w:p>
-      <w:pPr>
-        <w:rPr>
-          <w:rFonts w:ascii="Arial" w:hAnsi="Arial" w:cs="Arial"/>
-          <w:b/>
-          <w:bCs/>
-          <w:sz w:val="24"/>
-          <w:szCs w:val="24"/>
-        </w:rPr>
-      </w:pPr>
-    </w:p>
-    <w:p>
-      <w:pPr>
-        <w:rPr>
-          <w:rFonts w:ascii="Arial" w:hAnsi="Arial" w:cs="Arial"/>
-          <w:b/>
-          <w:bCs/>
-          <w:sz w:val="24"/>
-          <w:szCs w:val="24"/>
-        </w:rPr>
-      </w:pPr>
-    </w:p>
-    <w:p>
-      <w:pPr>
-        <w:rPr>
-          <w:rFonts w:ascii="Arial" w:hAnsi="Arial" w:cs="Arial"/>
-          <w:b/>
-          <w:bCs/>
-          <w:sz w:val="24"/>
-          <w:szCs w:val="24"/>
-        </w:rPr>
-      </w:pPr>
-    </w:p>
-    <w:p>
-      <w:pPr>
-        <w:rPr>
-          <w:rFonts w:ascii="Arial" w:hAnsi="Arial" w:cs="Arial"/>
-          <w:b/>
-          <w:bCs/>
-          <w:sz w:val="24"/>
-          <w:szCs w:val="24"/>
-        </w:rPr>
-      </w:pPr>
-    </w:p>
-    <w:p>
-      <w:pPr>
-        <w:rPr>
-          <w:rFonts w:ascii="Arial" w:hAnsi="Arial" w:cs="Arial"/>
-          <w:b/>
-          <w:bCs/>
-          <w:sz w:val="24"/>
-          <w:szCs w:val="24"/>
-        </w:rPr>
-      </w:pPr>
-    </w:p>
-    <w:p>
-      <w:pPr>
-        <w:rPr>
-          <w:rFonts w:ascii="Arial" w:hAnsi="Arial" w:cs="Arial"/>
-          <w:b/>
-          <w:bCs/>
-          <w:sz w:val="24"/>
-          <w:szCs w:val="24"/>
-        </w:rPr>
-      </w:pPr>
-      <w:r>
-        <w:rPr>
-          <w:rFonts w:ascii="Arial" w:hAnsi="Arial" w:cs="Arial"/>
-          <w:b/>
-          <w:bCs/>
+      <w:r>
+        <w:rPr>
+          <w:rFonts w:ascii="Arial" w:hAnsi="Arial" w:cs="Arial"/>
+          <w:b/>
+          <w:bCs/>
+          <w:noProof/>
           <w:sz w:val="24"/>
           <w:szCs w:val="24"/>
         </w:rPr>
         <w:lastRenderedPageBreak/>
+        <w:drawing>
+          <wp:anchor distT="0" distB="0" distL="114300" distR="114300" simplePos="0" relativeHeight="251667456" behindDoc="1" locked="0" layoutInCell="1" allowOverlap="1" wp14:anchorId="09D3FC52" wp14:editId="1FC55EF3">
+            <wp:simplePos x="0" y="0"/>
+            <wp:positionH relativeFrom="column">
+              <wp:posOffset>0</wp:posOffset>
+            </wp:positionH>
+            <wp:positionV relativeFrom="paragraph">
+              <wp:posOffset>1270</wp:posOffset>
+            </wp:positionV>
+            <wp:extent cx="6343756" cy="1638300"/>
+            <wp:effectExtent l="0" t="0" r="0" b="0"/>
+            <wp:wrapTight wrapText="bothSides">
+              <wp:wrapPolygon edited="0">
+                <wp:start x="0" y="0"/>
+                <wp:lineTo x="0" y="21349"/>
+                <wp:lineTo x="21535" y="21349"/>
+                <wp:lineTo x="21535" y="0"/>
+                <wp:lineTo x="0" y="0"/>
+              </wp:wrapPolygon>
+            </wp:wrapTight>
+            <wp:docPr id="1461287249" name="Picture 1" descr="A blue box with black text&#10;&#10;Description automatically generated"/>
+            <wp:cNvGraphicFramePr>
+              <a:graphicFrameLocks xmlns:a="http://schemas.openxmlformats.org/drawingml/2006/main" noChangeAspect="1"/>
+            </wp:cNvGraphicFramePr>
+            <a:graphic xmlns:a="http://schemas.openxmlformats.org/drawingml/2006/main">
+              <a:graphicData uri="http://schemas.openxmlformats.org/drawingml/2006/picture">
+                <pic:pic xmlns:pic="http://schemas.openxmlformats.org/drawingml/2006/picture">
+                  <pic:nvPicPr>
+                    <pic:cNvPr id="1461287249" name="Picture 1" descr="A blue box with black text&#10;&#10;Description automatically generated"/>
+                    <pic:cNvPicPr/>
+                  </pic:nvPicPr>
+                  <pic:blipFill>
+                    <a:blip r:embed="rId11">
+                      <a:extLst>
+                        <a:ext uri="{28A0092B-C50C-407E-A947-70E740481C1C}">
+                          <a14:useLocalDpi xmlns:a14="http://schemas.microsoft.com/office/drawing/2010/main" val="0"/>
+                        </a:ext>
+                      </a:extLst>
+                    </a:blip>
+                    <a:stretch>
+                      <a:fillRect/>
+                    </a:stretch>
+                  </pic:blipFill>
+                  <pic:spPr>
+                    <a:xfrm>
+                      <a:off x="0" y="0"/>
+                      <a:ext cx="6343756" cy="1638300"/>
+                    </a:xfrm>
+                    <a:prstGeom prst="rect">
+                      <a:avLst/>
+                    </a:prstGeom>
+                  </pic:spPr>
+                </pic:pic>
+              </a:graphicData>
+            </a:graphic>
+          </wp:anchor>
+        </w:drawing>
+      </w:r>
+    </w:p>
+    <w:p>
+      <w:pPr>
+        <w:pStyle w:val="ListParagraph"/>
+        <w:numPr>
+          <w:ilvl w:val="0"/>
+          <w:numId w:val="13"/>
+        </w:numPr>
+        <w:rPr>
+          <w:rFonts w:ascii="Arial" w:hAnsi="Arial" w:cs="Arial"/>
+          <w:sz w:val="24"/>
+          <w:szCs w:val="24"/>
+        </w:rPr>
+      </w:pPr>
+      <w:r>
+        <w:rPr>
+          <w:rFonts w:ascii="Arial" w:hAnsi="Arial" w:cs="Arial"/>
+          <w:sz w:val="24"/>
+          <w:szCs w:val="24"/>
+        </w:rPr>
+        <w:t>Create tables of customers by copying a common Customer object. All customers share functionality, only differ superficially.</w:t>
+      </w:r>
+    </w:p>
+    <w:p>
+      <w:pPr>
+        <w:pStyle w:val="NormalWeb"/>
+        <w:numPr>
+          <w:ilvl w:val="0"/>
+          <w:numId w:val="13"/>
+        </w:numPr>
+        <w:spacing w:before="0" w:beforeAutospacing="0" w:after="0" w:afterAutospacing="0"/>
+        <w:rPr>
+          <w:rFonts w:ascii="Roboto" w:hAnsi="Roboto"/>
+          <w:color w:val="111111"/>
+        </w:rPr>
+      </w:pPr>
+      <w:r>
+        <w:rPr>
+          <w:rStyle w:val="Strong"/>
+          <w:rFonts w:ascii="Roboto" w:hAnsi="Roboto"/>
+          <w:b w:val="0"/>
+          <w:bCs w:val="0"/>
+          <w:color w:val="111111"/>
+        </w:rPr>
+        <w:t>Avoid Subclassing</w:t>
+      </w:r>
+      <w:r>
+        <w:rPr>
+          <w:rFonts w:ascii="Roboto" w:hAnsi="Roboto"/>
+          <w:color w:val="111111"/>
+        </w:rPr>
+        <w:t>: Avoids the need for subclasses of every type of customer. Instead manage variations by cloning and configuring prototypes.</w:t>
+      </w:r>
+    </w:p>
+    <w:p>
+      <w:pPr>
+        <w:pStyle w:val="NormalWeb"/>
+        <w:spacing w:before="0" w:beforeAutospacing="0" w:after="0" w:afterAutospacing="0"/>
+        <w:ind w:left="720"/>
+        <w:rPr>
+          <w:rStyle w:val="Strong"/>
+          <w:rFonts w:ascii="Roboto" w:hAnsi="Roboto"/>
+          <w:b w:val="0"/>
+          <w:bCs w:val="0"/>
+          <w:color w:val="111111"/>
+        </w:rPr>
+      </w:pPr>
+    </w:p>
+    <w:p>
+      <w:pPr>
+        <w:pStyle w:val="NormalWeb"/>
+        <w:numPr>
+          <w:ilvl w:val="0"/>
+          <w:numId w:val="13"/>
+        </w:numPr>
+        <w:spacing w:before="0" w:beforeAutospacing="0" w:after="0" w:afterAutospacing="0"/>
+        <w:rPr>
+          <w:rFonts w:ascii="Roboto" w:hAnsi="Roboto"/>
+          <w:color w:val="111111"/>
+        </w:rPr>
+      </w:pPr>
+      <w:r>
+        <w:rPr>
+          <w:rStyle w:val="Strong"/>
+          <w:rFonts w:ascii="Roboto" w:hAnsi="Roboto"/>
+          <w:b w:val="0"/>
+          <w:bCs w:val="0"/>
+          <w:color w:val="111111"/>
+        </w:rPr>
+        <w:t>Conserve</w:t>
+      </w:r>
+      <w:r>
+        <w:rPr>
+          <w:rStyle w:val="Strong"/>
+          <w:rFonts w:ascii="Roboto" w:hAnsi="Roboto"/>
+          <w:b w:val="0"/>
+          <w:bCs w:val="0"/>
+          <w:color w:val="111111"/>
+        </w:rPr>
+        <w:t xml:space="preserve"> System </w:t>
+      </w:r>
+      <w:r>
+        <w:rPr>
+          <w:rStyle w:val="Strong"/>
+          <w:rFonts w:ascii="Roboto" w:hAnsi="Roboto"/>
+          <w:b w:val="0"/>
+          <w:bCs w:val="0"/>
+          <w:color w:val="111111"/>
+        </w:rPr>
+        <w:t xml:space="preserve">and Programmer </w:t>
+      </w:r>
+      <w:r>
+        <w:rPr>
+          <w:rStyle w:val="Strong"/>
+          <w:rFonts w:ascii="Roboto" w:hAnsi="Roboto"/>
+          <w:b w:val="0"/>
+          <w:bCs w:val="0"/>
+          <w:color w:val="111111"/>
+        </w:rPr>
+        <w:t>Resources</w:t>
+      </w:r>
+      <w:r>
+        <w:rPr>
+          <w:rFonts w:ascii="Roboto" w:hAnsi="Roboto"/>
+          <w:color w:val="111111"/>
+        </w:rPr>
+        <w:t>: In a restaurant simulation with many customers, we can avoid the overhead and processing resources of initializing a new Customer object every time one is created.</w:t>
+      </w:r>
+    </w:p>
+    <w:p>
+      <w:pPr>
+        <w:rPr>
+          <w:rFonts w:ascii="Arial" w:hAnsi="Arial" w:cs="Arial"/>
+          <w:b/>
+          <w:bCs/>
+          <w:sz w:val="24"/>
+          <w:szCs w:val="24"/>
+        </w:rPr>
+      </w:pPr>
+    </w:p>
+    <w:p>
+      <w:pPr>
+        <w:rPr>
+          <w:rFonts w:ascii="Arial" w:hAnsi="Arial" w:cs="Arial"/>
+          <w:b/>
+          <w:bCs/>
+          <w:sz w:val="24"/>
+          <w:szCs w:val="24"/>
+        </w:rPr>
+      </w:pPr>
+      <w:r>
+        <w:rPr>
+          <w:noProof/>
+        </w:rPr>
+        <w:drawing>
+          <wp:anchor distT="0" distB="0" distL="114300" distR="114300" simplePos="0" relativeHeight="251668480" behindDoc="1" locked="0" layoutInCell="1" allowOverlap="1" wp14:anchorId="4FF002B1" wp14:editId="644088BB">
+            <wp:simplePos x="0" y="0"/>
+            <wp:positionH relativeFrom="margin">
+              <wp:posOffset>-523875</wp:posOffset>
+            </wp:positionH>
+            <wp:positionV relativeFrom="paragraph">
+              <wp:posOffset>457200</wp:posOffset>
+            </wp:positionV>
+            <wp:extent cx="6786880" cy="3486150"/>
+            <wp:effectExtent l="0" t="0" r="0" b="0"/>
+            <wp:wrapTight wrapText="bothSides">
+              <wp:wrapPolygon edited="0">
+                <wp:start x="0" y="0"/>
+                <wp:lineTo x="0" y="21482"/>
+                <wp:lineTo x="21523" y="21482"/>
+                <wp:lineTo x="21523" y="0"/>
+                <wp:lineTo x="0" y="0"/>
+              </wp:wrapPolygon>
+            </wp:wrapTight>
+            <wp:docPr id="1826285807" name="Picture 1" descr="A diagram of a computer&#10;&#10;Description automatically generated"/>
+            <wp:cNvGraphicFramePr>
+              <a:graphicFrameLocks xmlns:a="http://schemas.openxmlformats.org/drawingml/2006/main" noChangeAspect="1"/>
+            </wp:cNvGraphicFramePr>
+            <a:graphic xmlns:a="http://schemas.openxmlformats.org/drawingml/2006/main">
+              <a:graphicData uri="http://schemas.openxmlformats.org/drawingml/2006/picture">
+                <pic:pic xmlns:pic="http://schemas.openxmlformats.org/drawingml/2006/picture">
+                  <pic:nvPicPr>
+                    <pic:cNvPr id="1826285807" name="Picture 1" descr="A diagram of a computer&#10;&#10;Description automatically generated"/>
+                    <pic:cNvPicPr/>
+                  </pic:nvPicPr>
+                  <pic:blipFill>
+                    <a:blip r:embed="rId12">
+                      <a:extLst>
+                        <a:ext uri="{28A0092B-C50C-407E-A947-70E740481C1C}">
+                          <a14:useLocalDpi xmlns:a14="http://schemas.microsoft.com/office/drawing/2010/main" val="0"/>
+                        </a:ext>
+                      </a:extLst>
+                    </a:blip>
+                    <a:stretch>
+                      <a:fillRect/>
+                    </a:stretch>
+                  </pic:blipFill>
+                  <pic:spPr>
+                    <a:xfrm>
+                      <a:off x="0" y="0"/>
+                      <a:ext cx="6786880" cy="3486150"/>
+                    </a:xfrm>
+                    <a:prstGeom prst="rect">
+                      <a:avLst/>
+                    </a:prstGeom>
+                  </pic:spPr>
+                </pic:pic>
+              </a:graphicData>
+            </a:graphic>
+            <wp14:sizeRelH relativeFrom="page">
+              <wp14:pctWidth>0</wp14:pctWidth>
+            </wp14:sizeRelH>
+            <wp14:sizeRelV relativeFrom="page">
+              <wp14:pctHeight>0</wp14:pctHeight>
+            </wp14:sizeRelV>
+          </wp:anchor>
+        </w:drawing>
+      </w:r>
+      <w:r>
+        <w:rPr>
+          <w:rFonts w:ascii="Arial" w:hAnsi="Arial" w:cs="Arial"/>
+          <w:b/>
+          <w:bCs/>
+          <w:sz w:val="24"/>
+          <w:szCs w:val="24"/>
+        </w:rPr>
+        <w:t>Iterator</w:t>
+      </w:r>
+    </w:p>
+    <w:p>
+      <w:pPr>
+        <w:pStyle w:val="NormalWeb"/>
+        <w:spacing w:before="0" w:beforeAutospacing="0" w:after="0" w:afterAutospacing="0"/>
+        <w:ind w:left="720"/>
+        <w:rPr>
+          <w:rStyle w:val="Strong"/>
+          <w:rFonts w:ascii="Roboto" w:hAnsi="Roboto"/>
+          <w:b w:val="0"/>
+          <w:bCs w:val="0"/>
+          <w:color w:val="111111"/>
+        </w:rPr>
+      </w:pPr>
+    </w:p>
+    <w:p>
+      <w:pPr>
+        <w:pStyle w:val="NormalWeb"/>
+        <w:numPr>
+          <w:ilvl w:val="0"/>
+          <w:numId w:val="17"/>
+        </w:numPr>
+        <w:spacing w:before="0" w:beforeAutospacing="0" w:after="0" w:afterAutospacing="0"/>
+        <w:rPr>
+          <w:rFonts w:ascii="Roboto" w:hAnsi="Roboto"/>
+          <w:color w:val="111111"/>
+        </w:rPr>
+      </w:pPr>
+      <w:r>
+        <w:rPr>
+          <w:rStyle w:val="Strong"/>
+          <w:rFonts w:ascii="Roboto" w:hAnsi="Roboto"/>
+          <w:b w:val="0"/>
+          <w:bCs w:val="0"/>
+          <w:color w:val="111111"/>
+        </w:rPr>
+        <w:t>Traversing Aggregates</w:t>
+      </w:r>
+      <w:r>
+        <w:rPr>
+          <w:rFonts w:ascii="Roboto" w:hAnsi="Roboto"/>
+          <w:color w:val="111111"/>
+        </w:rPr>
+        <w:t xml:space="preserve">: The Iterator pattern provides a way to access the elements of an aggregate object sequentially without exposing its underlying representation. </w:t>
+      </w:r>
+    </w:p>
+    <w:p>
+      <w:pPr>
+        <w:pStyle w:val="NormalWeb"/>
+        <w:spacing w:before="0" w:beforeAutospacing="0" w:after="0" w:afterAutospacing="0"/>
+        <w:ind w:left="360"/>
+        <w:rPr>
+          <w:rFonts w:ascii="Roboto" w:hAnsi="Roboto"/>
+          <w:color w:val="111111"/>
+        </w:rPr>
+      </w:pPr>
+    </w:p>
+    <w:p>
+      <w:pPr>
+        <w:pStyle w:val="NormalWeb"/>
+        <w:numPr>
+          <w:ilvl w:val="0"/>
+          <w:numId w:val="17"/>
+        </w:numPr>
+        <w:spacing w:before="0" w:beforeAutospacing="0" w:after="0" w:afterAutospacing="0"/>
+        <w:rPr>
+          <w:rFonts w:ascii="Roboto" w:hAnsi="Roboto"/>
+          <w:color w:val="111111"/>
+        </w:rPr>
+      </w:pPr>
+      <w:r>
+        <w:rPr>
+          <w:rStyle w:val="Strong"/>
+          <w:rFonts w:ascii="Roboto" w:hAnsi="Roboto"/>
+          <w:b w:val="0"/>
+          <w:bCs w:val="0"/>
+          <w:color w:val="111111"/>
+        </w:rPr>
+        <w:lastRenderedPageBreak/>
+        <w:t>Decoup</w:t>
+      </w:r>
+      <w:r>
+        <w:rPr>
+          <w:rStyle w:val="Strong"/>
+          <w:rFonts w:ascii="Roboto" w:hAnsi="Roboto"/>
+          <w:b w:val="0"/>
+          <w:bCs w:val="0"/>
+          <w:color w:val="111111"/>
+        </w:rPr>
+        <w:t xml:space="preserve">les Algorithms from Aggregates: </w:t>
+      </w:r>
+      <w:r>
+        <w:rPr>
+          <w:rFonts w:ascii="Roboto" w:hAnsi="Roboto"/>
+          <w:color w:val="111111"/>
+        </w:rPr>
+        <w:t>The Iterator pattern allows algorithms to be defined that can work with any aggregate that can provide an iterator. This means that the same algorithm can be used for different aggregates</w:t>
+      </w:r>
+      <w:r>
+        <w:rPr>
+          <w:rFonts w:ascii="Roboto" w:hAnsi="Roboto"/>
+          <w:color w:val="111111"/>
+        </w:rPr>
+        <w:t>.</w:t>
+      </w:r>
+    </w:p>
+    <w:p>
+      <w:pPr>
+        <w:pStyle w:val="NormalWeb"/>
+        <w:spacing w:before="0" w:beforeAutospacing="0" w:after="0" w:afterAutospacing="0"/>
+        <w:rPr>
+          <w:rStyle w:val="Strong"/>
+          <w:rFonts w:ascii="Roboto" w:hAnsi="Roboto"/>
+          <w:b w:val="0"/>
+          <w:bCs w:val="0"/>
+          <w:color w:val="111111"/>
+        </w:rPr>
+      </w:pPr>
+    </w:p>
+    <w:p>
+      <w:pPr>
+        <w:pStyle w:val="NormalWeb"/>
+        <w:numPr>
+          <w:ilvl w:val="0"/>
+          <w:numId w:val="17"/>
+        </w:numPr>
+        <w:spacing w:before="0" w:beforeAutospacing="0" w:after="0" w:afterAutospacing="0"/>
+        <w:rPr>
+          <w:rFonts w:ascii="Roboto" w:hAnsi="Roboto"/>
+          <w:color w:val="111111"/>
+        </w:rPr>
+      </w:pPr>
+      <w:r>
+        <w:rPr>
+          <w:rStyle w:val="Strong"/>
+          <w:rFonts w:ascii="Roboto" w:hAnsi="Roboto"/>
+          <w:b w:val="0"/>
+          <w:bCs w:val="0"/>
+          <w:color w:val="111111"/>
+        </w:rPr>
+        <w:t>Multiple Traversals</w:t>
+      </w:r>
+      <w:r>
+        <w:rPr>
+          <w:rFonts w:ascii="Roboto" w:hAnsi="Roboto"/>
+          <w:color w:val="111111"/>
+        </w:rPr>
+        <w:t>:</w:t>
+      </w:r>
+      <w:r>
+        <w:rPr>
+          <w:rFonts w:ascii="Roboto" w:hAnsi="Roboto"/>
+          <w:color w:val="111111"/>
+        </w:rPr>
+        <w:t xml:space="preserve"> The Iterator pattern allows multiple traversals to be ongoing at once. For example, one waiter might be serving drinks while another is taking orders.</w:t>
+      </w:r>
+    </w:p>
+    <w:p>
+      <w:pPr>
+        <w:pStyle w:val="ListParagraph"/>
+        <w:rPr>
+          <w:rFonts w:ascii="Arial" w:hAnsi="Arial" w:cs="Arial"/>
+          <w:sz w:val="24"/>
+          <w:szCs w:val="24"/>
+        </w:rPr>
+      </w:pPr>
+    </w:p>
+    <w:p>
+      <w:pPr>
+        <w:rPr>
+          <w:rFonts w:ascii="Arial" w:hAnsi="Arial" w:cs="Arial"/>
+          <w:b/>
+          <w:bCs/>
+          <w:sz w:val="24"/>
+          <w:szCs w:val="24"/>
+        </w:rPr>
+      </w:pPr>
+    </w:p>
+    <w:p>
+      <w:pPr>
+        <w:rPr>
+          <w:rFonts w:ascii="Arial" w:hAnsi="Arial" w:cs="Arial"/>
+          <w:b/>
+          <w:bCs/>
+          <w:sz w:val="24"/>
+          <w:szCs w:val="24"/>
+        </w:rPr>
+      </w:pPr>
+    </w:p>
+    <w:p>
+      <w:pPr>
+        <w:rPr>
+          <w:rFonts w:ascii="Arial" w:hAnsi="Arial" w:cs="Arial"/>
+          <w:b/>
+          <w:bCs/>
+          <w:sz w:val="24"/>
+          <w:szCs w:val="24"/>
+        </w:rPr>
+      </w:pPr>
+    </w:p>
+    <w:p>
+      <w:pPr>
+        <w:rPr>
+          <w:rFonts w:ascii="Arial" w:hAnsi="Arial" w:cs="Arial"/>
+          <w:b/>
+          <w:bCs/>
+          <w:sz w:val="24"/>
+          <w:szCs w:val="24"/>
+        </w:rPr>
+      </w:pPr>
+    </w:p>
+    <w:p>
+      <w:pPr>
+        <w:rPr>
+          <w:rFonts w:ascii="Arial" w:hAnsi="Arial" w:cs="Arial"/>
+          <w:b/>
+          <w:bCs/>
+          <w:sz w:val="24"/>
+          <w:szCs w:val="24"/>
+        </w:rPr>
+      </w:pPr>
+    </w:p>
+    <w:p>
+      <w:pPr>
+        <w:rPr>
+          <w:rFonts w:ascii="Arial" w:hAnsi="Arial" w:cs="Arial"/>
+          <w:b/>
+          <w:bCs/>
+          <w:sz w:val="24"/>
+          <w:szCs w:val="24"/>
+        </w:rPr>
+      </w:pPr>
+    </w:p>
+    <w:p>
+      <w:pPr>
+        <w:rPr>
+          <w:rFonts w:ascii="Arial" w:hAnsi="Arial" w:cs="Arial"/>
+          <w:b/>
+          <w:bCs/>
+          <w:sz w:val="24"/>
+          <w:szCs w:val="24"/>
+        </w:rPr>
+      </w:pPr>
+    </w:p>
+    <w:p>
+      <w:pPr>
+        <w:rPr>
+          <w:rFonts w:ascii="Arial" w:hAnsi="Arial" w:cs="Arial"/>
+          <w:b/>
+          <w:bCs/>
+          <w:sz w:val="24"/>
+          <w:szCs w:val="24"/>
+        </w:rPr>
+      </w:pPr>
+    </w:p>
+    <w:p>
+      <w:pPr>
+        <w:rPr>
+          <w:rFonts w:ascii="Arial" w:hAnsi="Arial" w:cs="Arial"/>
+          <w:b/>
+          <w:bCs/>
+          <w:sz w:val="24"/>
+          <w:szCs w:val="24"/>
+        </w:rPr>
+      </w:pPr>
+    </w:p>
+    <w:p>
+      <w:pPr>
+        <w:rPr>
+          <w:rFonts w:ascii="Arial" w:hAnsi="Arial" w:cs="Arial"/>
+          <w:b/>
+          <w:bCs/>
+          <w:sz w:val="24"/>
+          <w:szCs w:val="24"/>
+        </w:rPr>
+      </w:pPr>
+      <w:r>
+        <w:rPr>
+          <w:rFonts w:ascii="Arial" w:hAnsi="Arial" w:cs="Arial"/>
+          <w:b/>
+          <w:bCs/>
+          <w:sz w:val="24"/>
+          <w:szCs w:val="24"/>
+        </w:rPr>
         <w:t>Mediator</w:t>
       </w:r>
     </w:p>
@@ -2383,7 +2870,7 @@
                     </pic:cNvPicPr>
                   </pic:nvPicPr>
                   <pic:blipFill>
-                    <a:blip r:embed="rId10">
+                    <a:blip r:embed="rId13">
                       <a:extLst>
                         <a:ext uri="{28A0092B-C50C-407E-A947-70E740481C1C}">
                           <a14:useLocalDpi xmlns:a14="http://schemas.microsoft.com/office/drawing/2010/main" val="0"/>
@@ -2460,7 +2947,16 @@
           <w:sz w:val="24"/>
           <w:szCs w:val="24"/>
         </w:rPr>
-        <w:t>Simplified Communication: In a kitchen, communication between chefs can be complex. The Mediator pattern simplifies this by centralizing communication. Chefs just send their updates to the mediator, which handles forwarding these updates to the appropriate chefs.</w:t>
+        <w:t xml:space="preserve">Simplified Communication: In a kitchen, communication between chefs can be complex. The Mediator pattern simplifies this by centralizing communication. </w:t>
+      </w:r>
+      <w:r>
+        <w:rPr>
+          <w:rFonts w:ascii="Arial" w:hAnsi="Arial" w:cs="Arial"/>
+          <w:sz w:val="24"/>
+          <w:szCs w:val="24"/>
+        </w:rPr>
+        <w:lastRenderedPageBreak/>
+        <w:t>Chefs just send their updates to the mediator, which handles forwarding these updates to the appropriate chefs.</w:t>
       </w:r>
     </w:p>
     <w:p>
@@ -2599,7 +3095,6 @@
           <w:sz w:val="24"/>
           <w:szCs w:val="24"/>
         </w:rPr>
-        <w:lastRenderedPageBreak/>
         <w:t>Chain Of Responsibility</w:t>
       </w:r>
     </w:p>
@@ -2635,7 +3130,7 @@
                     </pic:cNvPicPr>
                   </pic:nvPicPr>
                   <pic:blipFill>
-                    <a:blip r:embed="rId11">
+                    <a:blip r:embed="rId14">
                       <a:extLst>
                         <a:ext uri="{28A0092B-C50C-407E-A947-70E740481C1C}">
                           <a14:useLocalDpi xmlns:a14="http://schemas.microsoft.com/office/drawing/2010/main" val="0"/>
@@ -2717,7 +3212,16 @@
           <w:sz w:val="24"/>
           <w:szCs w:val="24"/>
         </w:rPr>
-        <w:t>Dynamic Handling: In a kitchen, different chefs have different responsibilities based on their role and expertise. The Chain of Responsibility pattern allows you to assign these responsibilities dynamically. If a chef can’t handle a task, they can pass it along the chain.</w:t>
+        <w:t xml:space="preserve">Dynamic Handling: In a kitchen, different chefs have different responsibilities based on their role and expertise. The Chain of Responsibility pattern allows </w:t>
+      </w:r>
+      <w:r>
+        <w:rPr>
+          <w:rFonts w:ascii="Arial" w:hAnsi="Arial" w:cs="Arial"/>
+          <w:sz w:val="24"/>
+          <w:szCs w:val="24"/>
+        </w:rPr>
+        <w:lastRenderedPageBreak/>
+        <w:t>you to assign these responsibilities dynamically. If a chef can’t handle a task, they can pass it along the chain.</w:t>
       </w:r>
     </w:p>
     <w:p>
@@ -2798,10 +3302,10 @@
           <w:rFonts w:ascii="Arial" w:hAnsi="Arial" w:cs="Arial"/>
           <w:b/>
           <w:bCs/>
-          <w:sz w:val="24"/>
-          <w:szCs w:val="24"/>
-        </w:rPr>
-        <w:lastRenderedPageBreak/>
+          <w:noProof/>
+          <w:sz w:val="24"/>
+          <w:szCs w:val="24"/>
+        </w:rPr>
         <w:drawing>
           <wp:anchor distT="0" distB="0" distL="114300" distR="114300" simplePos="0" relativeHeight="251665408" behindDoc="1" locked="0" layoutInCell="1" allowOverlap="1" wp14:anchorId="4B1DFE06" wp14:editId="458DDE44">
             <wp:simplePos x="0" y="0"/>
@@ -2834,7 +3338,7 @@
                     <pic:cNvPicPr/>
                   </pic:nvPicPr>
                   <pic:blipFill rotWithShape="1">
-                    <a:blip r:embed="rId12">
+                    <a:blip r:embed="rId15">
                       <a:extLst>
                         <a:ext uri="{28A0092B-C50C-407E-A947-70E740481C1C}">
                           <a14:useLocalDpi xmlns:a14="http://schemas.microsoft.com/office/drawing/2010/main" val="0"/>
@@ -3126,7 +3630,16 @@
           <w:sz w:val="24"/>
           <w:szCs w:val="24"/>
         </w:rPr>
-        <w:t>: The Strategy pattern promotes code reuse and makes your code easier to test. Since each strategy is implemented in its own class, you can reuse these strategies in different contexts and test them independently.</w:t>
+        <w:t xml:space="preserve">: The Strategy pattern promotes code reuse and makes your code easier to test. Since each strategy is implemented in its own class, </w:t>
+      </w:r>
+      <w:r>
+        <w:rPr>
+          <w:rFonts w:ascii="Arial" w:hAnsi="Arial" w:cs="Arial"/>
+          <w:sz w:val="24"/>
+          <w:szCs w:val="24"/>
+        </w:rPr>
+        <w:lastRenderedPageBreak/>
+        <w:t>you can reuse these strategies in different contexts and test them independently.</w:t>
       </w:r>
     </w:p>
     <w:p>
@@ -3280,7 +3793,7 @@
                     </pic:cNvPicPr>
                   </pic:nvPicPr>
                   <pic:blipFill>
-                    <a:blip r:embed="rId13">
+                    <a:blip r:embed="rId16">
                       <a:extLst>
                         <a:ext uri="{28A0092B-C50C-407E-A947-70E740481C1C}">
                           <a14:useLocalDpi xmlns:a14="http://schemas.microsoft.com/office/drawing/2010/main" val="0"/>
@@ -4025,6 +4538,95 @@
     </w:lvl>
   </w:abstractNum>
   <w:abstractNum w:abstractNumId="3" w15:restartNumberingAfterBreak="0">
+    <w:nsid w:val="19B26966"/>
+    <w:multiLevelType w:val="hybridMultilevel"/>
+    <w:tmpl w:val="4CE089BC"/>
+    <w:lvl w:ilvl="0" w:tplc="0409000F">
+      <w:start w:val="1"/>
+      <w:numFmt w:val="decimal"/>
+      <w:lvlText w:val="%1."/>
+      <w:lvlJc w:val="left"/>
+      <w:pPr>
+        <w:ind w:left="720" w:hanging="360"/>
+      </w:pPr>
+      <w:rPr>
+        <w:rFonts w:hint="default"/>
+      </w:rPr>
+    </w:lvl>
+    <w:lvl w:ilvl="1" w:tplc="04090019" w:tentative="1">
+      <w:start w:val="1"/>
+      <w:numFmt w:val="lowerLetter"/>
+      <w:lvlText w:val="%2."/>
+      <w:lvlJc w:val="left"/>
+      <w:pPr>
+        <w:ind w:left="1440" w:hanging="360"/>
+      </w:pPr>
+    </w:lvl>
+    <w:lvl w:ilvl="2" w:tplc="0409001B" w:tentative="1">
+      <w:start w:val="1"/>
+      <w:numFmt w:val="lowerRoman"/>
+      <w:lvlText w:val="%3."/>
+      <w:lvlJc w:val="right"/>
+      <w:pPr>
+        <w:ind w:left="2160" w:hanging="180"/>
+      </w:pPr>
+    </w:lvl>
+    <w:lvl w:ilvl="3" w:tplc="0409000F" w:tentative="1">
+      <w:start w:val="1"/>
+      <w:numFmt w:val="decimal"/>
+      <w:lvlText w:val="%4."/>
+      <w:lvlJc w:val="left"/>
+      <w:pPr>
+        <w:ind w:left="2880" w:hanging="360"/>
+      </w:pPr>
+    </w:lvl>
+    <w:lvl w:ilvl="4" w:tplc="04090019" w:tentative="1">
+      <w:start w:val="1"/>
+      <w:numFmt w:val="lowerLetter"/>
+      <w:lvlText w:val="%5."/>
+      <w:lvlJc w:val="left"/>
+      <w:pPr>
+        <w:ind w:left="3600" w:hanging="360"/>
+      </w:pPr>
+    </w:lvl>
+    <w:lvl w:ilvl="5" w:tplc="0409001B" w:tentative="1">
+      <w:start w:val="1"/>
+      <w:numFmt w:val="lowerRoman"/>
+      <w:lvlText w:val="%6."/>
+      <w:lvlJc w:val="right"/>
+      <w:pPr>
+        <w:ind w:left="4320" w:hanging="180"/>
+      </w:pPr>
+    </w:lvl>
+    <w:lvl w:ilvl="6" w:tplc="0409000F" w:tentative="1">
+      <w:start w:val="1"/>
+      <w:numFmt w:val="decimal"/>
+      <w:lvlText w:val="%7."/>
+      <w:lvlJc w:val="left"/>
+      <w:pPr>
+        <w:ind w:left="5040" w:hanging="360"/>
+      </w:pPr>
+    </w:lvl>
+    <w:lvl w:ilvl="7" w:tplc="04090019" w:tentative="1">
+      <w:start w:val="1"/>
+      <w:numFmt w:val="lowerLetter"/>
+      <w:lvlText w:val="%8."/>
+      <w:lvlJc w:val="left"/>
+      <w:pPr>
+        <w:ind w:left="5760" w:hanging="360"/>
+      </w:pPr>
+    </w:lvl>
+    <w:lvl w:ilvl="8" w:tplc="0409001B" w:tentative="1">
+      <w:start w:val="1"/>
+      <w:numFmt w:val="lowerRoman"/>
+      <w:lvlText w:val="%9."/>
+      <w:lvlJc w:val="right"/>
+      <w:pPr>
+        <w:ind w:left="6480" w:hanging="180"/>
+      </w:pPr>
+    </w:lvl>
+  </w:abstractNum>
+  <w:abstractNum w:abstractNumId="4" w15:restartNumberingAfterBreak="0">
     <w:nsid w:val="1ACB180E"/>
     <w:multiLevelType w:val="multilevel"/>
     <w:tmpl w:val="FC4CA35C"/>
@@ -4137,7 +4739,96 @@
       </w:pPr>
     </w:lvl>
   </w:abstractNum>
-  <w:abstractNum w:abstractNumId="4" w15:restartNumberingAfterBreak="0">
+  <w:abstractNum w:abstractNumId="5" w15:restartNumberingAfterBreak="0">
+    <w:nsid w:val="28300615"/>
+    <w:multiLevelType w:val="hybridMultilevel"/>
+    <w:tmpl w:val="00588246"/>
+    <w:lvl w:ilvl="0" w:tplc="0409000F">
+      <w:start w:val="1"/>
+      <w:numFmt w:val="decimal"/>
+      <w:lvlText w:val="%1."/>
+      <w:lvlJc w:val="left"/>
+      <w:pPr>
+        <w:ind w:left="720" w:hanging="360"/>
+      </w:pPr>
+      <w:rPr>
+        <w:rFonts w:hint="default"/>
+      </w:rPr>
+    </w:lvl>
+    <w:lvl w:ilvl="1" w:tplc="04090019" w:tentative="1">
+      <w:start w:val="1"/>
+      <w:numFmt w:val="lowerLetter"/>
+      <w:lvlText w:val="%2."/>
+      <w:lvlJc w:val="left"/>
+      <w:pPr>
+        <w:ind w:left="1440" w:hanging="360"/>
+      </w:pPr>
+    </w:lvl>
+    <w:lvl w:ilvl="2" w:tplc="0409001B" w:tentative="1">
+      <w:start w:val="1"/>
+      <w:numFmt w:val="lowerRoman"/>
+      <w:lvlText w:val="%3."/>
+      <w:lvlJc w:val="right"/>
+      <w:pPr>
+        <w:ind w:left="2160" w:hanging="180"/>
+      </w:pPr>
+    </w:lvl>
+    <w:lvl w:ilvl="3" w:tplc="0409000F" w:tentative="1">
+      <w:start w:val="1"/>
+      <w:numFmt w:val="decimal"/>
+      <w:lvlText w:val="%4."/>
+      <w:lvlJc w:val="left"/>
+      <w:pPr>
+        <w:ind w:left="2880" w:hanging="360"/>
+      </w:pPr>
+    </w:lvl>
+    <w:lvl w:ilvl="4" w:tplc="04090019" w:tentative="1">
+      <w:start w:val="1"/>
+      <w:numFmt w:val="lowerLetter"/>
+      <w:lvlText w:val="%5."/>
+      <w:lvlJc w:val="left"/>
+      <w:pPr>
+        <w:ind w:left="3600" w:hanging="360"/>
+      </w:pPr>
+    </w:lvl>
+    <w:lvl w:ilvl="5" w:tplc="0409001B" w:tentative="1">
+      <w:start w:val="1"/>
+      <w:numFmt w:val="lowerRoman"/>
+      <w:lvlText w:val="%6."/>
+      <w:lvlJc w:val="right"/>
+      <w:pPr>
+        <w:ind w:left="4320" w:hanging="180"/>
+      </w:pPr>
+    </w:lvl>
+    <w:lvl w:ilvl="6" w:tplc="0409000F" w:tentative="1">
+      <w:start w:val="1"/>
+      <w:numFmt w:val="decimal"/>
+      <w:lvlText w:val="%7."/>
+      <w:lvlJc w:val="left"/>
+      <w:pPr>
+        <w:ind w:left="5040" w:hanging="360"/>
+      </w:pPr>
+    </w:lvl>
+    <w:lvl w:ilvl="7" w:tplc="04090019" w:tentative="1">
+      <w:start w:val="1"/>
+      <w:numFmt w:val="lowerLetter"/>
+      <w:lvlText w:val="%8."/>
+      <w:lvlJc w:val="left"/>
+      <w:pPr>
+        <w:ind w:left="5760" w:hanging="360"/>
+      </w:pPr>
+    </w:lvl>
+    <w:lvl w:ilvl="8" w:tplc="0409001B" w:tentative="1">
+      <w:start w:val="1"/>
+      <w:numFmt w:val="lowerRoman"/>
+      <w:lvlText w:val="%9."/>
+      <w:lvlJc w:val="right"/>
+      <w:pPr>
+        <w:ind w:left="6480" w:hanging="180"/>
+      </w:pPr>
+    </w:lvl>
+  </w:abstractNum>
+  <w:abstractNum w:abstractNumId="6" w15:restartNumberingAfterBreak="0">
     <w:nsid w:val="2B633A84"/>
     <w:multiLevelType w:val="multilevel"/>
     <w:tmpl w:val="17AEC190"/>
@@ -4250,7 +4941,7 @@
       </w:pPr>
     </w:lvl>
   </w:abstractNum>
-  <w:abstractNum w:abstractNumId="5" w15:restartNumberingAfterBreak="0">
+  <w:abstractNum w:abstractNumId="7" w15:restartNumberingAfterBreak="0">
     <w:nsid w:val="34893A91"/>
     <w:multiLevelType w:val="multilevel"/>
     <w:tmpl w:val="1D20AF98"/>
@@ -4363,7 +5054,120 @@
       </w:pPr>
     </w:lvl>
   </w:abstractNum>
-  <w:abstractNum w:abstractNumId="6" w15:restartNumberingAfterBreak="0">
+  <w:abstractNum w:abstractNumId="8" w15:restartNumberingAfterBreak="0">
+    <w:nsid w:val="41C1414D"/>
+    <w:multiLevelType w:val="multilevel"/>
+    <w:tmpl w:val="ACBE9E10"/>
+    <w:lvl w:ilvl="0">
+      <w:start w:val="1"/>
+      <w:numFmt w:val="decimal"/>
+      <w:lvlText w:val="%1."/>
+      <w:lvlJc w:val="left"/>
+      <w:pPr>
+        <w:tabs>
+          <w:tab w:val="num" w:pos="720"/>
+        </w:tabs>
+        <w:ind w:left="720" w:hanging="360"/>
+      </w:pPr>
+    </w:lvl>
+    <w:lvl w:ilvl="1" w:tentative="1">
+      <w:start w:val="1"/>
+      <w:numFmt w:val="decimal"/>
+      <w:lvlText w:val="%2."/>
+      <w:lvlJc w:val="left"/>
+      <w:pPr>
+        <w:tabs>
+          <w:tab w:val="num" w:pos="1440"/>
+        </w:tabs>
+        <w:ind w:left="1440" w:hanging="360"/>
+      </w:pPr>
+    </w:lvl>
+    <w:lvl w:ilvl="2" w:tentative="1">
+      <w:start w:val="1"/>
+      <w:numFmt w:val="decimal"/>
+      <w:lvlText w:val="%3."/>
+      <w:lvlJc w:val="left"/>
+      <w:pPr>
+        <w:tabs>
+          <w:tab w:val="num" w:pos="2160"/>
+        </w:tabs>
+        <w:ind w:left="2160" w:hanging="360"/>
+      </w:pPr>
+    </w:lvl>
+    <w:lvl w:ilvl="3" w:tentative="1">
+      <w:start w:val="1"/>
+      <w:numFmt w:val="decimal"/>
+      <w:lvlText w:val="%4."/>
+      <w:lvlJc w:val="left"/>
+      <w:pPr>
+        <w:tabs>
+          <w:tab w:val="num" w:pos="2880"/>
+        </w:tabs>
+        <w:ind w:left="2880" w:hanging="360"/>
+      </w:pPr>
+    </w:lvl>
+    <w:lvl w:ilvl="4" w:tentative="1">
+      <w:start w:val="1"/>
+      <w:numFmt w:val="decimal"/>
+      <w:lvlText w:val="%5."/>
+      <w:lvlJc w:val="left"/>
+      <w:pPr>
+        <w:tabs>
+          <w:tab w:val="num" w:pos="3600"/>
+        </w:tabs>
+        <w:ind w:left="3600" w:hanging="360"/>
+      </w:pPr>
+    </w:lvl>
+    <w:lvl w:ilvl="5" w:tentative="1">
+      <w:start w:val="1"/>
+      <w:numFmt w:val="decimal"/>
+      <w:lvlText w:val="%6."/>
+      <w:lvlJc w:val="left"/>
+      <w:pPr>
+        <w:tabs>
+          <w:tab w:val="num" w:pos="4320"/>
+        </w:tabs>
+        <w:ind w:left="4320" w:hanging="360"/>
+      </w:pPr>
+    </w:lvl>
+    <w:lvl w:ilvl="6" w:tentative="1">
+      <w:start w:val="1"/>
+      <w:numFmt w:val="decimal"/>
+      <w:lvlText w:val="%7."/>
+      <w:lvlJc w:val="left"/>
+      <w:pPr>
+        <w:tabs>
+          <w:tab w:val="num" w:pos="5040"/>
+        </w:tabs>
+        <w:ind w:left="5040" w:hanging="360"/>
+      </w:pPr>
+    </w:lvl>
+    <w:lvl w:ilvl="7" w:tentative="1">
+      <w:start w:val="1"/>
+      <w:numFmt w:val="decimal"/>
+      <w:lvlText w:val="%8."/>
+      <w:lvlJc w:val="left"/>
+      <w:pPr>
+        <w:tabs>
+          <w:tab w:val="num" w:pos="5760"/>
+        </w:tabs>
+        <w:ind w:left="5760" w:hanging="360"/>
+      </w:pPr>
+    </w:lvl>
+    <w:lvl w:ilvl="8" w:tentative="1">
+      <w:start w:val="1"/>
+      <w:numFmt w:val="decimal"/>
+      <w:lvlText w:val="%9."/>
+      <w:lvlJc w:val="left"/>
+      <w:pPr>
+        <w:tabs>
+          <w:tab w:val="num" w:pos="6480"/>
+        </w:tabs>
+        <w:ind w:left="6480" w:hanging="360"/>
+      </w:pPr>
+    </w:lvl>
+  </w:abstractNum>
+  <w:abstractNum w:abstractNumId="9" w15:restartNumberingAfterBreak="0">
     <w:nsid w:val="466A04C9"/>
     <w:multiLevelType w:val="multilevel"/>
     <w:tmpl w:val="8A7AE110"/>
@@ -4476,7 +5280,7 @@
       </w:pPr>
     </w:lvl>
   </w:abstractNum>
-  <w:abstractNum w:abstractNumId="7" w15:restartNumberingAfterBreak="0">
+  <w:abstractNum w:abstractNumId="10" w15:restartNumberingAfterBreak="0">
     <w:nsid w:val="4B4E27BD"/>
     <w:multiLevelType w:val="hybridMultilevel"/>
     <w:tmpl w:val="368E5866"/>
@@ -4565,7 +5369,7 @@
       </w:pPr>
     </w:lvl>
   </w:abstractNum>
-  <w:abstractNum w:abstractNumId="8" w15:restartNumberingAfterBreak="0">
+  <w:abstractNum w:abstractNumId="11" w15:restartNumberingAfterBreak="0">
     <w:nsid w:val="59CF1D9D"/>
     <w:multiLevelType w:val="multilevel"/>
     <w:tmpl w:val="8668D568"/>
@@ -4678,7 +5482,7 @@
       </w:pPr>
     </w:lvl>
   </w:abstractNum>
-  <w:abstractNum w:abstractNumId="9" w15:restartNumberingAfterBreak="0">
+  <w:abstractNum w:abstractNumId="12" w15:restartNumberingAfterBreak="0">
     <w:nsid w:val="626F763C"/>
     <w:multiLevelType w:val="multilevel"/>
     <w:tmpl w:val="55E46112"/>
@@ -4791,7 +5595,7 @@
       </w:pPr>
     </w:lvl>
   </w:abstractNum>
-  <w:abstractNum w:abstractNumId="10" w15:restartNumberingAfterBreak="0">
+  <w:abstractNum w:abstractNumId="13" w15:restartNumberingAfterBreak="0">
     <w:nsid w:val="66D5561A"/>
     <w:multiLevelType w:val="multilevel"/>
     <w:tmpl w:val="D0168034"/>
@@ -4904,7 +5708,120 @@
       </w:pPr>
     </w:lvl>
   </w:abstractNum>
-  <w:abstractNum w:abstractNumId="11" w15:restartNumberingAfterBreak="0">
+  <w:abstractNum w:abstractNumId="14" w15:restartNumberingAfterBreak="0">
+    <w:nsid w:val="7AD92A08"/>
+    <w:multiLevelType w:val="multilevel"/>
+    <w:tmpl w:val="601225B6"/>
+    <w:lvl w:ilvl="0">
+      <w:start w:val="1"/>
+      <w:numFmt w:val="decimal"/>
+      <w:lvlText w:val="%1."/>
+      <w:lvlJc w:val="left"/>
+      <w:pPr>
+        <w:tabs>
+          <w:tab w:val="num" w:pos="720"/>
+        </w:tabs>
+        <w:ind w:left="720" w:hanging="360"/>
+      </w:pPr>
+    </w:lvl>
+    <w:lvl w:ilvl="1" w:tentative="1">
+      <w:start w:val="1"/>
+      <w:numFmt w:val="decimal"/>
+      <w:lvlText w:val="%2."/>
+      <w:lvlJc w:val="left"/>
+      <w:pPr>
+        <w:tabs>
+          <w:tab w:val="num" w:pos="1440"/>
+        </w:tabs>
+        <w:ind w:left="1440" w:hanging="360"/>
+      </w:pPr>
+    </w:lvl>
+    <w:lvl w:ilvl="2" w:tentative="1">
+      <w:start w:val="1"/>
+      <w:numFmt w:val="decimal"/>
+      <w:lvlText w:val="%3."/>
+      <w:lvlJc w:val="left"/>
+      <w:pPr>
+        <w:tabs>
+          <w:tab w:val="num" w:pos="2160"/>
+        </w:tabs>
+        <w:ind w:left="2160" w:hanging="360"/>
+      </w:pPr>
+    </w:lvl>
+    <w:lvl w:ilvl="3" w:tentative="1">
+      <w:start w:val="1"/>
+      <w:numFmt w:val="decimal"/>
+      <w:lvlText w:val="%4."/>
+      <w:lvlJc w:val="left"/>
+      <w:pPr>
+        <w:tabs>
+          <w:tab w:val="num" w:pos="2880"/>
+        </w:tabs>
+        <w:ind w:left="2880" w:hanging="360"/>
+      </w:pPr>
+    </w:lvl>
+    <w:lvl w:ilvl="4" w:tentative="1">
+      <w:start w:val="1"/>
+      <w:numFmt w:val="decimal"/>
+      <w:lvlText w:val="%5."/>
+      <w:lvlJc w:val="left"/>
+      <w:pPr>
+        <w:tabs>
+          <w:tab w:val="num" w:pos="3600"/>
+        </w:tabs>
+        <w:ind w:left="3600" w:hanging="360"/>
+      </w:pPr>
+    </w:lvl>
+    <w:lvl w:ilvl="5" w:tentative="1">
+      <w:start w:val="1"/>
+      <w:numFmt w:val="decimal"/>
+      <w:lvlText w:val="%6."/>
+      <w:lvlJc w:val="left"/>
+      <w:pPr>
+        <w:tabs>
+          <w:tab w:val="num" w:pos="4320"/>
+        </w:tabs>
+        <w:ind w:left="4320" w:hanging="360"/>
+      </w:pPr>
+    </w:lvl>
+    <w:lvl w:ilvl="6" w:tentative="1">
+      <w:start w:val="1"/>
+      <w:numFmt w:val="decimal"/>
+      <w:lvlText w:val="%7."/>
+      <w:lvlJc w:val="left"/>
+      <w:pPr>
+        <w:tabs>
+          <w:tab w:val="num" w:pos="5040"/>
+        </w:tabs>
+        <w:ind w:left="5040" w:hanging="360"/>
+      </w:pPr>
+    </w:lvl>
+    <w:lvl w:ilvl="7" w:tentative="1">
+      <w:start w:val="1"/>
+      <w:numFmt w:val="decimal"/>
+      <w:lvlText w:val="%8."/>
+      <w:lvlJc w:val="left"/>
+      <w:pPr>
+        <w:tabs>
+          <w:tab w:val="num" w:pos="5760"/>
+        </w:tabs>
+        <w:ind w:left="5760" w:hanging="360"/>
+      </w:pPr>
+    </w:lvl>
+    <w:lvl w:ilvl="8" w:tentative="1">
+      <w:start w:val="1"/>
+      <w:numFmt w:val="decimal"/>
+      <w:lvlText w:val="%9."/>
+      <w:lvlJc w:val="left"/>
+      <w:pPr>
+        <w:tabs>
+          <w:tab w:val="num" w:pos="6480"/>
+        </w:tabs>
+        <w:ind w:left="6480" w:hanging="360"/>
+      </w:pPr>
+    </w:lvl>
+  </w:abstractNum>
+  <w:abstractNum w:abstractNumId="15" w15:restartNumberingAfterBreak="0">
     <w:nsid w:val="7F1231E6"/>
     <w:multiLevelType w:val="multilevel"/>
     <w:tmpl w:val="EF5C319E"/>
@@ -5021,14 +5938,103 @@
       </w:pPr>
     </w:lvl>
   </w:abstractNum>
+  <w:abstractNum w:abstractNumId="16" w15:restartNumberingAfterBreak="0">
+    <w:nsid w:val="7F581980"/>
+    <w:multiLevelType w:val="hybridMultilevel"/>
+    <w:tmpl w:val="2B20F476"/>
+    <w:lvl w:ilvl="0" w:tplc="0409000F">
+      <w:start w:val="1"/>
+      <w:numFmt w:val="decimal"/>
+      <w:lvlText w:val="%1."/>
+      <w:lvlJc w:val="left"/>
+      <w:pPr>
+        <w:ind w:left="720" w:hanging="360"/>
+      </w:pPr>
+      <w:rPr>
+        <w:rFonts w:hint="default"/>
+      </w:rPr>
+    </w:lvl>
+    <w:lvl w:ilvl="1" w:tplc="04090019">
+      <w:start w:val="1"/>
+      <w:numFmt w:val="lowerLetter"/>
+      <w:lvlText w:val="%2."/>
+      <w:lvlJc w:val="left"/>
+      <w:pPr>
+        <w:ind w:left="1440" w:hanging="360"/>
+      </w:pPr>
+    </w:lvl>
+    <w:lvl w:ilvl="2" w:tplc="0409001B" w:tentative="1">
+      <w:start w:val="1"/>
+      <w:numFmt w:val="lowerRoman"/>
+      <w:lvlText w:val="%3."/>
+      <w:lvlJc w:val="right"/>
+      <w:pPr>
+        <w:ind w:left="2160" w:hanging="180"/>
+      </w:pPr>
+    </w:lvl>
+    <w:lvl w:ilvl="3" w:tplc="0409000F" w:tentative="1">
+      <w:start w:val="1"/>
+      <w:numFmt w:val="decimal"/>
+      <w:lvlText w:val="%4."/>
+      <w:lvlJc w:val="left"/>
+      <w:pPr>
+        <w:ind w:left="2880" w:hanging="360"/>
+      </w:pPr>
+    </w:lvl>
+    <w:lvl w:ilvl="4" w:tplc="04090019" w:tentative="1">
+      <w:start w:val="1"/>
+      <w:numFmt w:val="lowerLetter"/>
+      <w:lvlText w:val="%5."/>
+      <w:lvlJc w:val="left"/>
+      <w:pPr>
+        <w:ind w:left="3600" w:hanging="360"/>
+      </w:pPr>
+    </w:lvl>
+    <w:lvl w:ilvl="5" w:tplc="0409001B" w:tentative="1">
+      <w:start w:val="1"/>
+      <w:numFmt w:val="lowerRoman"/>
+      <w:lvlText w:val="%6."/>
+      <w:lvlJc w:val="right"/>
+      <w:pPr>
+        <w:ind w:left="4320" w:hanging="180"/>
+      </w:pPr>
+    </w:lvl>
+    <w:lvl w:ilvl="6" w:tplc="0409000F" w:tentative="1">
+      <w:start w:val="1"/>
+      <w:numFmt w:val="decimal"/>
+      <w:lvlText w:val="%7."/>
+      <w:lvlJc w:val="left"/>
+      <w:pPr>
+        <w:ind w:left="5040" w:hanging="360"/>
+      </w:pPr>
+    </w:lvl>
+    <w:lvl w:ilvl="7" w:tplc="04090019" w:tentative="1">
+      <w:start w:val="1"/>
+      <w:numFmt w:val="lowerLetter"/>
+      <w:lvlText w:val="%8."/>
+      <w:lvlJc w:val="left"/>
+      <w:pPr>
+        <w:ind w:left="5760" w:hanging="360"/>
+      </w:pPr>
+    </w:lvl>
+    <w:lvl w:ilvl="8" w:tplc="0409001B" w:tentative="1">
+      <w:start w:val="1"/>
+      <w:numFmt w:val="lowerRoman"/>
+      <w:lvlText w:val="%9."/>
+      <w:lvlJc w:val="right"/>
+      <w:pPr>
+        <w:ind w:left="6480" w:hanging="180"/>
+      </w:pPr>
+    </w:lvl>
+  </w:abstractNum>
   <w:num w:numId="1" w16cid:durableId="1508330990">
-    <w:abstractNumId w:val="8"/>
+    <w:abstractNumId w:val="11"/>
   </w:num>
   <w:num w:numId="2" w16cid:durableId="1908152448">
-    <w:abstractNumId w:val="11"/>
+    <w:abstractNumId w:val="15"/>
   </w:num>
   <w:num w:numId="3" w16cid:durableId="1895844780">
-    <w:abstractNumId w:val="7"/>
+    <w:abstractNumId w:val="10"/>
     <w:lvlOverride w:ilvl="0">
       <w:startOverride w:val="1"/>
     </w:lvlOverride>
@@ -5058,7 +6064,7 @@
     </w:lvlOverride>
   </w:num>
   <w:num w:numId="4" w16cid:durableId="1811169093">
-    <w:abstractNumId w:val="6"/>
+    <w:abstractNumId w:val="9"/>
   </w:num>
   <w:num w:numId="5" w16cid:durableId="1965576673">
     <w:abstractNumId w:val="1"/>
@@ -5067,22 +6073,37 @@
     <w:abstractNumId w:val="0"/>
   </w:num>
   <w:num w:numId="7" w16cid:durableId="597835970">
-    <w:abstractNumId w:val="9"/>
+    <w:abstractNumId w:val="12"/>
   </w:num>
   <w:num w:numId="8" w16cid:durableId="1532301623">
-    <w:abstractNumId w:val="10"/>
+    <w:abstractNumId w:val="13"/>
   </w:num>
   <w:num w:numId="9" w16cid:durableId="1163207657">
-    <w:abstractNumId w:val="3"/>
+    <w:abstractNumId w:val="4"/>
   </w:num>
   <w:num w:numId="10" w16cid:durableId="782311415">
-    <w:abstractNumId w:val="4"/>
+    <w:abstractNumId w:val="6"/>
   </w:num>
   <w:num w:numId="11" w16cid:durableId="1814254835">
-    <w:abstractNumId w:val="5"/>
+    <w:abstractNumId w:val="7"/>
   </w:num>
   <w:num w:numId="12" w16cid:durableId="36398550">
     <w:abstractNumId w:val="2"/>
+  </w:num>
+  <w:num w:numId="13" w16cid:durableId="481897478">
+    <w:abstractNumId w:val="16"/>
+  </w:num>
+  <w:num w:numId="14" w16cid:durableId="1775250827">
+    <w:abstractNumId w:val="8"/>
+  </w:num>
+  <w:num w:numId="15" w16cid:durableId="1510560433">
+    <w:abstractNumId w:val="3"/>
+  </w:num>
+  <w:num w:numId="16" w16cid:durableId="468281227">
+    <w:abstractNumId w:val="5"/>
+  </w:num>
+  <w:num w:numId="17" w16cid:durableId="1211189176">
+    <w:abstractNumId w:val="14"/>
   </w:num>
 </w:numbering>
 </file>
@@ -5492,6 +6513,7 @@
   <w:style w:type="character" w:default="1" w:styleId="DefaultParagraphFont">
     <w:name w:val="Default Paragraph Font"/>
     <w:uiPriority w:val="1"/>
+    <w:semiHidden/>
     <w:unhideWhenUsed/>
   </w:style>
   <w:style w:type="table" w:default="1" w:styleId="TableNormal">
@@ -5530,7 +6552,6 @@
     <w:name w:val="Normal (Web)"/>
     <w:basedOn w:val="Normal"/>
     <w:uiPriority w:val="99"/>
-    <w:semiHidden/>
     <w:unhideWhenUsed/>
     <w:rsid w:val="000338E5"/>
     <w:pPr>

</xml_diff>